<commit_message>
Criação do Historico Colaborador e Mudanças Automaticos no HIstorico
</commit_message>
<xml_diff>
--- a/Fluxo.docx
+++ b/Fluxo.docx
@@ -4,49 +4,160 @@
   <w:body>
     <w:p>
       <w:pPr>
-        <w:rPr>
+        <w:spacing w:before="100" w:beforeAutospacing="1" w:after="100" w:afterAutospacing="1" w:line="240" w:lineRule="auto"/>
+        <w:outlineLvl w:val="2"/>
+        <w:rPr>
+          <w:rFonts w:ascii="Times New Roman" w:eastAsia="Times New Roman" w:hAnsi="Times New Roman" w:cs="Times New Roman"/>
           <w:b/>
           <w:bCs/>
-        </w:rPr>
-      </w:pPr>
-      <w:r>
-        <w:rPr>
+          <w:sz w:val="27"/>
+          <w:szCs w:val="27"/>
+          <w:lang w:eastAsia="pt-BR"/>
+        </w:rPr>
+      </w:pPr>
+      <w:r>
+        <w:rPr>
+          <w:rFonts w:ascii="Times New Roman" w:eastAsia="Times New Roman" w:hAnsi="Times New Roman" w:cs="Times New Roman"/>
           <w:b/>
           <w:bCs/>
-        </w:rPr>
-        <w:t>Visão do Projeto</w:t>
-      </w:r>
-    </w:p>
-    <w:p>
-      <w:r>
-        <w:t xml:space="preserve">Criar um sistema ERP (Enterprise </w:t>
+          <w:sz w:val="27"/>
+          <w:szCs w:val="27"/>
+          <w:lang w:eastAsia="pt-BR"/>
+        </w:rPr>
+        <w:t xml:space="preserve">Documento de Fluxo e Planejamento – </w:t>
       </w:r>
       <w:proofErr w:type="spellStart"/>
       <w:r>
-        <w:t>Resource</w:t>
-      </w:r>
-      <w:proofErr w:type="spellEnd"/>
-      <w:r>
-        <w:t xml:space="preserve"> Planning) completo para o agronegócio brasileiro, conectando proprietários, funcionários, maquinário e todas as operações da fazenda. O sistema deve abranger a gestão agrícola (lavouras), pecuária (leite), mapeamento, rastreamento e controle de estoque.</w:t>
-      </w:r>
-    </w:p>
-    <w:p>
-      <w:pPr>
-        <w:rPr>
+        <w:rPr>
+          <w:rFonts w:ascii="Times New Roman" w:eastAsia="Times New Roman" w:hAnsi="Times New Roman" w:cs="Times New Roman"/>
           <w:b/>
           <w:bCs/>
-        </w:rPr>
-      </w:pPr>
-      <w:r>
-        <w:rPr>
+          <w:sz w:val="27"/>
+          <w:szCs w:val="27"/>
+          <w:lang w:eastAsia="pt-BR"/>
+        </w:rPr>
+        <w:t>AgroLink</w:t>
+      </w:r>
+      <w:proofErr w:type="spellEnd"/>
+      <w:r>
+        <w:rPr>
+          <w:rFonts w:ascii="Times New Roman" w:eastAsia="Times New Roman" w:hAnsi="Times New Roman" w:cs="Times New Roman"/>
           <w:b/>
           <w:bCs/>
+          <w:sz w:val="27"/>
+          <w:szCs w:val="27"/>
+          <w:lang w:eastAsia="pt-BR"/>
+        </w:rPr>
+        <w:t xml:space="preserve"> (Atualizado)</w:t>
+      </w:r>
+    </w:p>
+    <w:p>
+      <w:pPr>
+        <w:spacing w:before="100" w:beforeAutospacing="1" w:after="100" w:afterAutospacing="1" w:line="240" w:lineRule="auto"/>
+        <w:outlineLvl w:val="3"/>
+        <w:rPr>
+          <w:rFonts w:ascii="Times New Roman" w:eastAsia="Times New Roman" w:hAnsi="Times New Roman" w:cs="Times New Roman"/>
+          <w:b/>
+          <w:bCs/>
+          <w:sz w:val="24"/>
+          <w:szCs w:val="24"/>
+          <w:lang w:eastAsia="pt-BR"/>
+        </w:rPr>
+      </w:pPr>
+      <w:r>
+        <w:rPr>
+          <w:rFonts w:ascii="Times New Roman" w:eastAsia="Times New Roman" w:hAnsi="Times New Roman" w:cs="Times New Roman"/>
+          <w:b/>
+          <w:bCs/>
+          <w:sz w:val="24"/>
+          <w:szCs w:val="24"/>
+          <w:lang w:eastAsia="pt-BR"/>
+        </w:rPr>
+        <w:t>Visão do Projeto</w:t>
+      </w:r>
+    </w:p>
+    <w:p>
+      <w:pPr>
+        <w:spacing w:before="100" w:beforeAutospacing="1" w:after="100" w:afterAutospacing="1" w:line="240" w:lineRule="auto"/>
+        <w:rPr>
+          <w:rFonts w:ascii="Times New Roman" w:eastAsia="Times New Roman" w:hAnsi="Times New Roman" w:cs="Times New Roman"/>
+          <w:sz w:val="24"/>
+          <w:szCs w:val="24"/>
+          <w:lang w:eastAsia="pt-BR"/>
+        </w:rPr>
+      </w:pPr>
+      <w:r>
+        <w:rPr>
+          <w:rFonts w:ascii="Times New Roman" w:eastAsia="Times New Roman" w:hAnsi="Times New Roman" w:cs="Times New Roman"/>
+          <w:sz w:val="24"/>
+          <w:szCs w:val="24"/>
+          <w:lang w:eastAsia="pt-BR"/>
+        </w:rPr>
+        <w:t xml:space="preserve">Criar um sistema ERP (Enterprise </w:t>
+      </w:r>
+      <w:proofErr w:type="spellStart"/>
+      <w:r>
+        <w:rPr>
+          <w:rFonts w:ascii="Times New Roman" w:eastAsia="Times New Roman" w:hAnsi="Times New Roman" w:cs="Times New Roman"/>
+          <w:sz w:val="24"/>
+          <w:szCs w:val="24"/>
+          <w:lang w:eastAsia="pt-BR"/>
+        </w:rPr>
+        <w:t>Resource</w:t>
+      </w:r>
+      <w:proofErr w:type="spellEnd"/>
+      <w:r>
+        <w:rPr>
+          <w:rFonts w:ascii="Times New Roman" w:eastAsia="Times New Roman" w:hAnsi="Times New Roman" w:cs="Times New Roman"/>
+          <w:sz w:val="24"/>
+          <w:szCs w:val="24"/>
+          <w:lang w:eastAsia="pt-BR"/>
+        </w:rPr>
+        <w:t xml:space="preserve"> Planning) completo para o agronegócio brasileiro, conectando proprietários, funcionários, maquinário e todas as operações da fazenda. O sistema deve abranger a gestão agrícola (lavouras), pecuária (leite), mapeamento, rastreamento e controle de estoque.</w:t>
+      </w:r>
+    </w:p>
+    <w:p>
+      <w:pPr>
+        <w:spacing w:before="100" w:beforeAutospacing="1" w:after="100" w:afterAutospacing="1" w:line="240" w:lineRule="auto"/>
+        <w:outlineLvl w:val="3"/>
+        <w:rPr>
+          <w:rFonts w:ascii="Times New Roman" w:eastAsia="Times New Roman" w:hAnsi="Times New Roman" w:cs="Times New Roman"/>
+          <w:b/>
+          <w:bCs/>
+          <w:sz w:val="24"/>
+          <w:szCs w:val="24"/>
+          <w:lang w:eastAsia="pt-BR"/>
+        </w:rPr>
+      </w:pPr>
+      <w:r>
+        <w:rPr>
+          <w:rFonts w:ascii="Times New Roman" w:eastAsia="Times New Roman" w:hAnsi="Times New Roman" w:cs="Times New Roman"/>
+          <w:b/>
+          <w:bCs/>
+          <w:sz w:val="24"/>
+          <w:szCs w:val="24"/>
+          <w:lang w:eastAsia="pt-BR"/>
         </w:rPr>
         <w:t>Módulo 1: Cadastros Fundamentais (A Base de Tudo)</w:t>
       </w:r>
     </w:p>
     <w:p>
-      <w:r>
+      <w:pPr>
+        <w:spacing w:before="100" w:beforeAutospacing="1" w:after="100" w:afterAutospacing="1" w:line="240" w:lineRule="auto"/>
+        <w:rPr>
+          <w:rFonts w:ascii="Times New Roman" w:eastAsia="Times New Roman" w:hAnsi="Times New Roman" w:cs="Times New Roman"/>
+          <w:sz w:val="24"/>
+          <w:szCs w:val="24"/>
+          <w:lang w:eastAsia="pt-BR"/>
+        </w:rPr>
+      </w:pPr>
+      <w:r>
+        <w:rPr>
+          <w:rFonts w:ascii="Times New Roman" w:eastAsia="Times New Roman" w:hAnsi="Times New Roman" w:cs="Times New Roman"/>
+          <w:sz w:val="24"/>
+          <w:szCs w:val="24"/>
+          <w:lang w:eastAsia="pt-BR"/>
+        </w:rPr>
         <w:t>Este módulo contém as entidades centrais que dão sentido ao resto do sistema.</w:t>
       </w:r>
     </w:p>
@@ -54,17 +165,34 @@
       <w:pPr>
         <w:numPr>
           <w:ilvl w:val="0"/>
-          <w:numId w:val="9"/>
+          <w:numId w:val="16"/>
         </w:numPr>
-      </w:pPr>
-      <w:r>
-        <w:rPr>
+        <w:spacing w:before="100" w:beforeAutospacing="1" w:after="100" w:afterAutospacing="1" w:line="240" w:lineRule="auto"/>
+        <w:rPr>
+          <w:rFonts w:ascii="Times New Roman" w:eastAsia="Times New Roman" w:hAnsi="Times New Roman" w:cs="Times New Roman"/>
+          <w:sz w:val="24"/>
+          <w:szCs w:val="24"/>
+          <w:lang w:eastAsia="pt-BR"/>
+        </w:rPr>
+      </w:pPr>
+      <w:r>
+        <w:rPr>
+          <w:rFonts w:ascii="Times New Roman" w:eastAsia="Times New Roman" w:hAnsi="Times New Roman" w:cs="Times New Roman"/>
           <w:b/>
           <w:bCs/>
+          <w:sz w:val="24"/>
+          <w:szCs w:val="24"/>
+          <w:lang w:eastAsia="pt-BR"/>
         </w:rPr>
         <w:t>Status Atual:</w:t>
       </w:r>
       <w:r>
+        <w:rPr>
+          <w:rFonts w:ascii="Times New Roman" w:eastAsia="Times New Roman" w:hAnsi="Times New Roman" w:cs="Times New Roman"/>
+          <w:sz w:val="24"/>
+          <w:szCs w:val="24"/>
+          <w:lang w:eastAsia="pt-BR"/>
+        </w:rPr>
         <w:t xml:space="preserve"> Quase Concluído.</w:t>
       </w:r>
     </w:p>
@@ -72,13 +200,24 @@
       <w:pPr>
         <w:numPr>
           <w:ilvl w:val="0"/>
-          <w:numId w:val="9"/>
+          <w:numId w:val="16"/>
         </w:numPr>
-      </w:pPr>
-      <w:r>
-        <w:rPr>
+        <w:spacing w:before="100" w:beforeAutospacing="1" w:after="100" w:afterAutospacing="1" w:line="240" w:lineRule="auto"/>
+        <w:rPr>
+          <w:rFonts w:ascii="Times New Roman" w:eastAsia="Times New Roman" w:hAnsi="Times New Roman" w:cs="Times New Roman"/>
+          <w:sz w:val="24"/>
+          <w:szCs w:val="24"/>
+          <w:lang w:eastAsia="pt-BR"/>
+        </w:rPr>
+      </w:pPr>
+      <w:r>
+        <w:rPr>
+          <w:rFonts w:ascii="Times New Roman" w:eastAsia="Times New Roman" w:hAnsi="Times New Roman" w:cs="Times New Roman"/>
           <w:b/>
           <w:bCs/>
+          <w:sz w:val="24"/>
+          <w:szCs w:val="24"/>
+          <w:lang w:eastAsia="pt-BR"/>
         </w:rPr>
         <w:t>Fluxo de Dados Implementado:</w:t>
       </w:r>
@@ -87,10 +226,23 @@
       <w:pPr>
         <w:numPr>
           <w:ilvl w:val="1"/>
-          <w:numId w:val="9"/>
+          <w:numId w:val="16"/>
         </w:numPr>
-      </w:pPr>
-      <w:r>
+        <w:spacing w:before="100" w:beforeAutospacing="1" w:after="100" w:afterAutospacing="1" w:line="240" w:lineRule="auto"/>
+        <w:rPr>
+          <w:rFonts w:ascii="Times New Roman" w:eastAsia="Times New Roman" w:hAnsi="Times New Roman" w:cs="Times New Roman"/>
+          <w:sz w:val="24"/>
+          <w:szCs w:val="24"/>
+          <w:lang w:eastAsia="pt-BR"/>
+        </w:rPr>
+      </w:pPr>
+      <w:r>
+        <w:rPr>
+          <w:rFonts w:ascii="Times New Roman" w:eastAsia="Times New Roman" w:hAnsi="Times New Roman" w:cs="Times New Roman"/>
+          <w:sz w:val="24"/>
+          <w:szCs w:val="24"/>
+          <w:lang w:eastAsia="pt-BR"/>
+        </w:rPr>
         <w:t>Cadastro de Propriedades/Fazendas.</w:t>
       </w:r>
     </w:p>
@@ -98,10 +250,23 @@
       <w:pPr>
         <w:numPr>
           <w:ilvl w:val="1"/>
-          <w:numId w:val="9"/>
+          <w:numId w:val="16"/>
         </w:numPr>
-      </w:pPr>
-      <w:r>
+        <w:spacing w:before="100" w:beforeAutospacing="1" w:after="100" w:afterAutospacing="1" w:line="240" w:lineRule="auto"/>
+        <w:rPr>
+          <w:rFonts w:ascii="Times New Roman" w:eastAsia="Times New Roman" w:hAnsi="Times New Roman" w:cs="Times New Roman"/>
+          <w:sz w:val="24"/>
+          <w:szCs w:val="24"/>
+          <w:lang w:eastAsia="pt-BR"/>
+        </w:rPr>
+      </w:pPr>
+      <w:r>
+        <w:rPr>
+          <w:rFonts w:ascii="Times New Roman" w:eastAsia="Times New Roman" w:hAnsi="Times New Roman" w:cs="Times New Roman"/>
+          <w:sz w:val="24"/>
+          <w:szCs w:val="24"/>
+          <w:lang w:eastAsia="pt-BR"/>
+        </w:rPr>
         <w:t>Cadastro de Talhões (dentro de cada propriedade, com dados de geometria).</w:t>
       </w:r>
     </w:p>
@@ -109,10 +274,23 @@
       <w:pPr>
         <w:numPr>
           <w:ilvl w:val="1"/>
-          <w:numId w:val="9"/>
+          <w:numId w:val="16"/>
         </w:numPr>
-      </w:pPr>
-      <w:r>
+        <w:spacing w:before="100" w:beforeAutospacing="1" w:after="100" w:afterAutospacing="1" w:line="240" w:lineRule="auto"/>
+        <w:rPr>
+          <w:rFonts w:ascii="Times New Roman" w:eastAsia="Times New Roman" w:hAnsi="Times New Roman" w:cs="Times New Roman"/>
+          <w:sz w:val="24"/>
+          <w:szCs w:val="24"/>
+          <w:lang w:eastAsia="pt-BR"/>
+        </w:rPr>
+      </w:pPr>
+      <w:r>
+        <w:rPr>
+          <w:rFonts w:ascii="Times New Roman" w:eastAsia="Times New Roman" w:hAnsi="Times New Roman" w:cs="Times New Roman"/>
+          <w:sz w:val="24"/>
+          <w:szCs w:val="24"/>
+          <w:lang w:eastAsia="pt-BR"/>
+        </w:rPr>
         <w:t>Cadastro de Culturas (catálogo de Soja, Milho, etc.).</w:t>
       </w:r>
     </w:p>
@@ -120,10 +298,23 @@
       <w:pPr>
         <w:numPr>
           <w:ilvl w:val="1"/>
-          <w:numId w:val="9"/>
+          <w:numId w:val="16"/>
         </w:numPr>
-      </w:pPr>
-      <w:r>
+        <w:spacing w:before="100" w:beforeAutospacing="1" w:after="100" w:afterAutospacing="1" w:line="240" w:lineRule="auto"/>
+        <w:rPr>
+          <w:rFonts w:ascii="Times New Roman" w:eastAsia="Times New Roman" w:hAnsi="Times New Roman" w:cs="Times New Roman"/>
+          <w:sz w:val="24"/>
+          <w:szCs w:val="24"/>
+          <w:lang w:eastAsia="pt-BR"/>
+        </w:rPr>
+      </w:pPr>
+      <w:r>
+        <w:rPr>
+          <w:rFonts w:ascii="Times New Roman" w:eastAsia="Times New Roman" w:hAnsi="Times New Roman" w:cs="Times New Roman"/>
+          <w:sz w:val="24"/>
+          <w:szCs w:val="24"/>
+          <w:lang w:eastAsia="pt-BR"/>
+        </w:rPr>
         <w:t>Cadastro de Silos (locais físicos de armazenamento).</w:t>
       </w:r>
     </w:p>
@@ -131,10 +322,23 @@
       <w:pPr>
         <w:numPr>
           <w:ilvl w:val="1"/>
-          <w:numId w:val="9"/>
+          <w:numId w:val="16"/>
         </w:numPr>
-      </w:pPr>
-      <w:r>
+        <w:spacing w:before="100" w:beforeAutospacing="1" w:after="100" w:afterAutospacing="1" w:line="240" w:lineRule="auto"/>
+        <w:rPr>
+          <w:rFonts w:ascii="Times New Roman" w:eastAsia="Times New Roman" w:hAnsi="Times New Roman" w:cs="Times New Roman"/>
+          <w:sz w:val="24"/>
+          <w:szCs w:val="24"/>
+          <w:lang w:eastAsia="pt-BR"/>
+        </w:rPr>
+      </w:pPr>
+      <w:r>
+        <w:rPr>
+          <w:rFonts w:ascii="Times New Roman" w:eastAsia="Times New Roman" w:hAnsi="Times New Roman" w:cs="Times New Roman"/>
+          <w:sz w:val="24"/>
+          <w:szCs w:val="24"/>
+          <w:lang w:eastAsia="pt-BR"/>
+        </w:rPr>
         <w:t>Cadastro de Produtos (catálogo de grãos, insumos, leite, etc.).</w:t>
       </w:r>
     </w:p>
@@ -142,10 +346,23 @@
       <w:pPr>
         <w:numPr>
           <w:ilvl w:val="1"/>
-          <w:numId w:val="9"/>
+          <w:numId w:val="16"/>
         </w:numPr>
-      </w:pPr>
-      <w:r>
+        <w:spacing w:before="100" w:beforeAutospacing="1" w:after="100" w:afterAutospacing="1" w:line="240" w:lineRule="auto"/>
+        <w:rPr>
+          <w:rFonts w:ascii="Times New Roman" w:eastAsia="Times New Roman" w:hAnsi="Times New Roman" w:cs="Times New Roman"/>
+          <w:sz w:val="24"/>
+          <w:szCs w:val="24"/>
+          <w:lang w:eastAsia="pt-BR"/>
+        </w:rPr>
+      </w:pPr>
+      <w:r>
+        <w:rPr>
+          <w:rFonts w:ascii="Times New Roman" w:eastAsia="Times New Roman" w:hAnsi="Times New Roman" w:cs="Times New Roman"/>
+          <w:sz w:val="24"/>
+          <w:szCs w:val="24"/>
+          <w:lang w:eastAsia="pt-BR"/>
+        </w:rPr>
         <w:t>Cadastro de Tipos de Tarefa (catálogo de operações como Arar, Semear, Colher).</w:t>
       </w:r>
     </w:p>
@@ -153,26 +370,64 @@
       <w:pPr>
         <w:numPr>
           <w:ilvl w:val="1"/>
-          <w:numId w:val="9"/>
+          <w:numId w:val="16"/>
         </w:numPr>
-      </w:pPr>
-      <w:r>
-        <w:rPr>
-          <w:rFonts w:ascii="Segoe UI Symbol" w:hAnsi="Segoe UI Symbol" w:cs="Segoe UI Symbol"/>
+        <w:spacing w:before="100" w:beforeAutospacing="1" w:after="100" w:afterAutospacing="1" w:line="240" w:lineRule="auto"/>
+        <w:rPr>
+          <w:rFonts w:ascii="Times New Roman" w:eastAsia="Times New Roman" w:hAnsi="Times New Roman" w:cs="Times New Roman"/>
+          <w:sz w:val="24"/>
+          <w:szCs w:val="24"/>
+          <w:lang w:eastAsia="pt-BR"/>
+        </w:rPr>
+      </w:pPr>
+      <w:r>
+        <w:rPr>
+          <w:rFonts w:ascii="Segoe UI Symbol" w:eastAsia="Times New Roman" w:hAnsi="Segoe UI Symbol" w:cs="Segoe UI Symbol"/>
+          <w:sz w:val="24"/>
+          <w:szCs w:val="24"/>
+          <w:lang w:eastAsia="pt-BR"/>
         </w:rPr>
         <w:t>✅</w:t>
       </w:r>
       <w:r>
+        <w:rPr>
+          <w:rFonts w:ascii="Times New Roman" w:eastAsia="Times New Roman" w:hAnsi="Times New Roman" w:cs="Times New Roman"/>
+          <w:sz w:val="24"/>
+          <w:szCs w:val="24"/>
+          <w:lang w:eastAsia="pt-BR"/>
+        </w:rPr>
         <w:t xml:space="preserve"> </w:t>
       </w:r>
-      <w:r>
-        <w:rPr>
+    </w:p>
+    <w:p>
+      <w:pPr>
+        <w:spacing w:before="100" w:beforeAutospacing="1" w:after="100" w:afterAutospacing="1" w:line="240" w:lineRule="auto"/>
+        <w:ind w:left="1440"/>
+        <w:rPr>
+          <w:rFonts w:ascii="Times New Roman" w:eastAsia="Times New Roman" w:hAnsi="Times New Roman" w:cs="Times New Roman"/>
+          <w:sz w:val="24"/>
+          <w:szCs w:val="24"/>
+          <w:lang w:eastAsia="pt-BR"/>
+        </w:rPr>
+      </w:pPr>
+      <w:r>
+        <w:rPr>
+          <w:rFonts w:ascii="Times New Roman" w:eastAsia="Times New Roman" w:hAnsi="Times New Roman" w:cs="Times New Roman"/>
           <w:b/>
           <w:bCs/>
+          <w:sz w:val="24"/>
+          <w:szCs w:val="24"/>
+          <w:lang w:eastAsia="pt-BR"/>
         </w:rPr>
         <w:t>Implementado:</w:t>
       </w:r>
       <w:r>
+        <w:rPr>
+          <w:rFonts w:ascii="Times New Roman" w:eastAsia="Times New Roman" w:hAnsi="Times New Roman" w:cs="Times New Roman"/>
+          <w:sz w:val="24"/>
+          <w:szCs w:val="24"/>
+          <w:lang w:eastAsia="pt-BR"/>
+        </w:rPr>
         <w:t xml:space="preserve"> Cadastro de Colaboradores (Operadores, Gerentes) com CRUD Básico.</w:t>
       </w:r>
     </w:p>
@@ -180,13 +435,24 @@
       <w:pPr>
         <w:numPr>
           <w:ilvl w:val="0"/>
-          <w:numId w:val="9"/>
+          <w:numId w:val="16"/>
         </w:numPr>
-      </w:pPr>
-      <w:r>
-        <w:rPr>
+        <w:spacing w:before="100" w:beforeAutospacing="1" w:after="100" w:afterAutospacing="1" w:line="240" w:lineRule="auto"/>
+        <w:rPr>
+          <w:rFonts w:ascii="Times New Roman" w:eastAsia="Times New Roman" w:hAnsi="Times New Roman" w:cs="Times New Roman"/>
+          <w:sz w:val="24"/>
+          <w:szCs w:val="24"/>
+          <w:lang w:eastAsia="pt-BR"/>
+        </w:rPr>
+      </w:pPr>
+      <w:r>
+        <w:rPr>
+          <w:rFonts w:ascii="Times New Roman" w:eastAsia="Times New Roman" w:hAnsi="Times New Roman" w:cs="Times New Roman"/>
           <w:b/>
           <w:bCs/>
+          <w:sz w:val="24"/>
+          <w:szCs w:val="24"/>
+          <w:lang w:eastAsia="pt-BR"/>
         </w:rPr>
         <w:t>Próximos Passos:</w:t>
       </w:r>
@@ -195,20 +461,75 @@
       <w:pPr>
         <w:numPr>
           <w:ilvl w:val="1"/>
-          <w:numId w:val="9"/>
+          <w:numId w:val="16"/>
         </w:numPr>
-      </w:pPr>
-      <w:r>
-        <w:t xml:space="preserve">(Novo) Implementar o </w:t>
-      </w:r>
-      <w:r>
-        <w:rPr>
+        <w:spacing w:before="100" w:beforeAutospacing="1" w:after="100" w:afterAutospacing="1" w:line="240" w:lineRule="auto"/>
+        <w:rPr>
+          <w:rFonts w:ascii="Times New Roman" w:eastAsia="Times New Roman" w:hAnsi="Times New Roman" w:cs="Times New Roman"/>
+          <w:sz w:val="24"/>
+          <w:szCs w:val="24"/>
+          <w:lang w:eastAsia="pt-BR"/>
+        </w:rPr>
+      </w:pPr>
+      <w:r>
+        <w:rPr>
+          <w:rFonts w:ascii="Times New Roman" w:eastAsia="Times New Roman" w:hAnsi="Times New Roman" w:cs="Times New Roman"/>
+          <w:sz w:val="24"/>
+          <w:szCs w:val="24"/>
+          <w:lang w:eastAsia="pt-BR"/>
+        </w:rPr>
+        <w:t>(Novo</w:t>
+      </w:r>
+      <w:proofErr w:type="gramStart"/>
+      <w:r>
+        <w:rPr>
+          <w:rFonts w:ascii="Times New Roman" w:eastAsia="Times New Roman" w:hAnsi="Times New Roman" w:cs="Times New Roman"/>
+          <w:sz w:val="24"/>
+          <w:szCs w:val="24"/>
+          <w:lang w:eastAsia="pt-BR"/>
+        </w:rPr>
+        <w:t>) Implementar</w:t>
+      </w:r>
+      <w:proofErr w:type="gramEnd"/>
+      <w:r>
+        <w:rPr>
+          <w:rFonts w:ascii="Times New Roman" w:eastAsia="Times New Roman" w:hAnsi="Times New Roman" w:cs="Times New Roman"/>
+          <w:sz w:val="24"/>
+          <w:szCs w:val="24"/>
+          <w:lang w:eastAsia="pt-BR"/>
+        </w:rPr>
+        <w:t xml:space="preserve"> o </w:t>
+      </w:r>
+    </w:p>
+    <w:p>
+      <w:pPr>
+        <w:spacing w:before="100" w:beforeAutospacing="1" w:after="100" w:afterAutospacing="1" w:line="240" w:lineRule="auto"/>
+        <w:ind w:left="1440"/>
+        <w:rPr>
+          <w:rFonts w:ascii="Times New Roman" w:eastAsia="Times New Roman" w:hAnsi="Times New Roman" w:cs="Times New Roman"/>
+          <w:sz w:val="24"/>
+          <w:szCs w:val="24"/>
+          <w:lang w:eastAsia="pt-BR"/>
+        </w:rPr>
+      </w:pPr>
+      <w:r>
+        <w:rPr>
+          <w:rFonts w:ascii="Times New Roman" w:eastAsia="Times New Roman" w:hAnsi="Times New Roman" w:cs="Times New Roman"/>
           <w:b/>
           <w:bCs/>
+          <w:sz w:val="24"/>
+          <w:szCs w:val="24"/>
+          <w:lang w:eastAsia="pt-BR"/>
         </w:rPr>
         <w:t>Histórico do Colaborador</w:t>
       </w:r>
       <w:r>
+        <w:rPr>
+          <w:rFonts w:ascii="Times New Roman" w:eastAsia="Times New Roman" w:hAnsi="Times New Roman" w:cs="Times New Roman"/>
+          <w:sz w:val="24"/>
+          <w:szCs w:val="24"/>
+          <w:lang w:eastAsia="pt-BR"/>
+        </w:rPr>
         <w:t xml:space="preserve"> (faltas, aumentos, etc.).</w:t>
       </w:r>
     </w:p>
@@ -216,30 +537,68 @@
       <w:pPr>
         <w:numPr>
           <w:ilvl w:val="1"/>
-          <w:numId w:val="9"/>
+          <w:numId w:val="16"/>
         </w:numPr>
-      </w:pPr>
-      <w:r>
+        <w:spacing w:before="100" w:beforeAutospacing="1" w:after="100" w:afterAutospacing="1" w:line="240" w:lineRule="auto"/>
+        <w:rPr>
+          <w:rFonts w:ascii="Times New Roman" w:eastAsia="Times New Roman" w:hAnsi="Times New Roman" w:cs="Times New Roman"/>
+          <w:sz w:val="24"/>
+          <w:szCs w:val="24"/>
+          <w:lang w:eastAsia="pt-BR"/>
+        </w:rPr>
+      </w:pPr>
+      <w:r>
+        <w:rPr>
+          <w:rFonts w:ascii="Times New Roman" w:eastAsia="Times New Roman" w:hAnsi="Times New Roman" w:cs="Times New Roman"/>
+          <w:sz w:val="24"/>
+          <w:szCs w:val="24"/>
+          <w:lang w:eastAsia="pt-BR"/>
+        </w:rPr>
         <w:t>Cadastro de Maquinário (Tratores, Colheitadeiras).</w:t>
       </w:r>
     </w:p>
     <w:p>
       <w:pPr>
-        <w:rPr>
+        <w:spacing w:before="100" w:beforeAutospacing="1" w:after="100" w:afterAutospacing="1" w:line="240" w:lineRule="auto"/>
+        <w:outlineLvl w:val="3"/>
+        <w:rPr>
+          <w:rFonts w:ascii="Times New Roman" w:eastAsia="Times New Roman" w:hAnsi="Times New Roman" w:cs="Times New Roman"/>
           <w:b/>
           <w:bCs/>
-        </w:rPr>
-      </w:pPr>
-      <w:r>
-        <w:rPr>
+          <w:sz w:val="24"/>
+          <w:szCs w:val="24"/>
+          <w:lang w:eastAsia="pt-BR"/>
+        </w:rPr>
+      </w:pPr>
+      <w:r>
+        <w:rPr>
+          <w:rFonts w:ascii="Times New Roman" w:eastAsia="Times New Roman" w:hAnsi="Times New Roman" w:cs="Times New Roman"/>
           <w:b/>
           <w:bCs/>
+          <w:sz w:val="24"/>
+          <w:szCs w:val="24"/>
+          <w:lang w:eastAsia="pt-BR"/>
         </w:rPr>
         <w:t>Módulo 2: Gestão Agrícola (Do Plantio à Colheita)</w:t>
       </w:r>
     </w:p>
     <w:p>
-      <w:r>
+      <w:pPr>
+        <w:spacing w:before="100" w:beforeAutospacing="1" w:after="100" w:afterAutospacing="1" w:line="240" w:lineRule="auto"/>
+        <w:rPr>
+          <w:rFonts w:ascii="Times New Roman" w:eastAsia="Times New Roman" w:hAnsi="Times New Roman" w:cs="Times New Roman"/>
+          <w:sz w:val="24"/>
+          <w:szCs w:val="24"/>
+          <w:lang w:eastAsia="pt-BR"/>
+        </w:rPr>
+      </w:pPr>
+      <w:r>
+        <w:rPr>
+          <w:rFonts w:ascii="Times New Roman" w:eastAsia="Times New Roman" w:hAnsi="Times New Roman" w:cs="Times New Roman"/>
+          <w:sz w:val="24"/>
+          <w:szCs w:val="24"/>
+          <w:lang w:eastAsia="pt-BR"/>
+        </w:rPr>
         <w:t>O coração operacional para as lavouras, utilizando os cadastros para gerenciar o ciclo de uma safra.</w:t>
       </w:r>
     </w:p>
@@ -247,17 +606,34 @@
       <w:pPr>
         <w:numPr>
           <w:ilvl w:val="0"/>
-          <w:numId w:val="10"/>
+          <w:numId w:val="17"/>
         </w:numPr>
-      </w:pPr>
-      <w:r>
-        <w:rPr>
+        <w:spacing w:before="100" w:beforeAutospacing="1" w:after="100" w:afterAutospacing="1" w:line="240" w:lineRule="auto"/>
+        <w:rPr>
+          <w:rFonts w:ascii="Times New Roman" w:eastAsia="Times New Roman" w:hAnsi="Times New Roman" w:cs="Times New Roman"/>
+          <w:sz w:val="24"/>
+          <w:szCs w:val="24"/>
+          <w:lang w:eastAsia="pt-BR"/>
+        </w:rPr>
+      </w:pPr>
+      <w:r>
+        <w:rPr>
+          <w:rFonts w:ascii="Times New Roman" w:eastAsia="Times New Roman" w:hAnsi="Times New Roman" w:cs="Times New Roman"/>
           <w:b/>
           <w:bCs/>
+          <w:sz w:val="24"/>
+          <w:szCs w:val="24"/>
+          <w:lang w:eastAsia="pt-BR"/>
         </w:rPr>
         <w:t>Status Atual:</w:t>
       </w:r>
       <w:r>
+        <w:rPr>
+          <w:rFonts w:ascii="Times New Roman" w:eastAsia="Times New Roman" w:hAnsi="Times New Roman" w:cs="Times New Roman"/>
+          <w:sz w:val="24"/>
+          <w:szCs w:val="24"/>
+          <w:lang w:eastAsia="pt-BR"/>
+        </w:rPr>
         <w:t xml:space="preserve"> Funcional e Integrado com Estoque.</w:t>
       </w:r>
     </w:p>
@@ -265,13 +641,24 @@
       <w:pPr>
         <w:numPr>
           <w:ilvl w:val="0"/>
-          <w:numId w:val="10"/>
+          <w:numId w:val="17"/>
         </w:numPr>
-      </w:pPr>
-      <w:r>
-        <w:rPr>
+        <w:spacing w:before="100" w:beforeAutospacing="1" w:after="100" w:afterAutospacing="1" w:line="240" w:lineRule="auto"/>
+        <w:rPr>
+          <w:rFonts w:ascii="Times New Roman" w:eastAsia="Times New Roman" w:hAnsi="Times New Roman" w:cs="Times New Roman"/>
+          <w:sz w:val="24"/>
+          <w:szCs w:val="24"/>
+          <w:lang w:eastAsia="pt-BR"/>
+        </w:rPr>
+      </w:pPr>
+      <w:r>
+        <w:rPr>
+          <w:rFonts w:ascii="Times New Roman" w:eastAsia="Times New Roman" w:hAnsi="Times New Roman" w:cs="Times New Roman"/>
           <w:b/>
           <w:bCs/>
+          <w:sz w:val="24"/>
+          <w:szCs w:val="24"/>
+          <w:lang w:eastAsia="pt-BR"/>
         </w:rPr>
         <w:t>Fluxo de Operação Implementado:</w:t>
       </w:r>
@@ -280,10 +667,23 @@
       <w:pPr>
         <w:numPr>
           <w:ilvl w:val="1"/>
-          <w:numId w:val="10"/>
+          <w:numId w:val="17"/>
         </w:numPr>
-      </w:pPr>
-      <w:r>
+        <w:spacing w:before="100" w:beforeAutospacing="1" w:after="100" w:afterAutospacing="1" w:line="240" w:lineRule="auto"/>
+        <w:rPr>
+          <w:rFonts w:ascii="Times New Roman" w:eastAsia="Times New Roman" w:hAnsi="Times New Roman" w:cs="Times New Roman"/>
+          <w:sz w:val="24"/>
+          <w:szCs w:val="24"/>
+          <w:lang w:eastAsia="pt-BR"/>
+        </w:rPr>
+      </w:pPr>
+      <w:r>
+        <w:rPr>
+          <w:rFonts w:ascii="Times New Roman" w:eastAsia="Times New Roman" w:hAnsi="Times New Roman" w:cs="Times New Roman"/>
+          <w:sz w:val="24"/>
+          <w:szCs w:val="24"/>
+          <w:lang w:eastAsia="pt-BR"/>
+        </w:rPr>
         <w:t>Criar uma Safra: Associar uma Cultura a um Talhão.</w:t>
       </w:r>
     </w:p>
@@ -291,10 +691,23 @@
       <w:pPr>
         <w:numPr>
           <w:ilvl w:val="1"/>
-          <w:numId w:val="10"/>
+          <w:numId w:val="17"/>
         </w:numPr>
-      </w:pPr>
-      <w:r>
+        <w:spacing w:before="100" w:beforeAutospacing="1" w:after="100" w:afterAutospacing="1" w:line="240" w:lineRule="auto"/>
+        <w:rPr>
+          <w:rFonts w:ascii="Times New Roman" w:eastAsia="Times New Roman" w:hAnsi="Times New Roman" w:cs="Times New Roman"/>
+          <w:sz w:val="24"/>
+          <w:szCs w:val="24"/>
+          <w:lang w:eastAsia="pt-BR"/>
+        </w:rPr>
+      </w:pPr>
+      <w:r>
+        <w:rPr>
+          <w:rFonts w:ascii="Times New Roman" w:eastAsia="Times New Roman" w:hAnsi="Times New Roman" w:cs="Times New Roman"/>
+          <w:sz w:val="24"/>
+          <w:szCs w:val="24"/>
+          <w:lang w:eastAsia="pt-BR"/>
+        </w:rPr>
         <w:t>Planejar Atividades Agrícolas: Agendar tarefas para a Safra criada, selecionando um Tipo de Tarefa.</w:t>
       </w:r>
     </w:p>
@@ -302,10 +715,23 @@
       <w:pPr>
         <w:numPr>
           <w:ilvl w:val="1"/>
-          <w:numId w:val="10"/>
+          <w:numId w:val="17"/>
         </w:numPr>
-      </w:pPr>
-      <w:r>
+        <w:spacing w:before="100" w:beforeAutospacing="1" w:after="100" w:afterAutospacing="1" w:line="240" w:lineRule="auto"/>
+        <w:rPr>
+          <w:rFonts w:ascii="Times New Roman" w:eastAsia="Times New Roman" w:hAnsi="Times New Roman" w:cs="Times New Roman"/>
+          <w:sz w:val="24"/>
+          <w:szCs w:val="24"/>
+          <w:lang w:eastAsia="pt-BR"/>
+        </w:rPr>
+      </w:pPr>
+      <w:r>
+        <w:rPr>
+          <w:rFonts w:ascii="Times New Roman" w:eastAsia="Times New Roman" w:hAnsi="Times New Roman" w:cs="Times New Roman"/>
+          <w:sz w:val="24"/>
+          <w:szCs w:val="24"/>
+          <w:lang w:eastAsia="pt-BR"/>
+        </w:rPr>
         <w:t>Execução e Monitoramento: Acompanhar o status das atividades.</w:t>
       </w:r>
     </w:p>
@@ -313,10 +739,23 @@
       <w:pPr>
         <w:numPr>
           <w:ilvl w:val="1"/>
-          <w:numId w:val="10"/>
+          <w:numId w:val="17"/>
         </w:numPr>
-      </w:pPr>
-      <w:r>
+        <w:spacing w:before="100" w:beforeAutospacing="1" w:after="100" w:afterAutospacing="1" w:line="240" w:lineRule="auto"/>
+        <w:rPr>
+          <w:rFonts w:ascii="Times New Roman" w:eastAsia="Times New Roman" w:hAnsi="Times New Roman" w:cs="Times New Roman"/>
+          <w:sz w:val="24"/>
+          <w:szCs w:val="24"/>
+          <w:lang w:eastAsia="pt-BR"/>
+        </w:rPr>
+      </w:pPr>
+      <w:r>
+        <w:rPr>
+          <w:rFonts w:ascii="Times New Roman" w:eastAsia="Times New Roman" w:hAnsi="Times New Roman" w:cs="Times New Roman"/>
+          <w:sz w:val="24"/>
+          <w:szCs w:val="24"/>
+          <w:lang w:eastAsia="pt-BR"/>
+        </w:rPr>
         <w:t>Registro da Colheita: Marcar uma atividade do tipo "Colher" como concluída.</w:t>
       </w:r>
     </w:p>
@@ -324,26 +763,64 @@
       <w:pPr>
         <w:numPr>
           <w:ilvl w:val="1"/>
-          <w:numId w:val="10"/>
+          <w:numId w:val="17"/>
         </w:numPr>
-      </w:pPr>
-      <w:r>
-        <w:rPr>
-          <w:rFonts w:ascii="Segoe UI Symbol" w:hAnsi="Segoe UI Symbol" w:cs="Segoe UI Symbol"/>
+        <w:spacing w:before="100" w:beforeAutospacing="1" w:after="100" w:afterAutospacing="1" w:line="240" w:lineRule="auto"/>
+        <w:rPr>
+          <w:rFonts w:ascii="Times New Roman" w:eastAsia="Times New Roman" w:hAnsi="Times New Roman" w:cs="Times New Roman"/>
+          <w:sz w:val="24"/>
+          <w:szCs w:val="24"/>
+          <w:lang w:eastAsia="pt-BR"/>
+        </w:rPr>
+      </w:pPr>
+      <w:r>
+        <w:rPr>
+          <w:rFonts w:ascii="Segoe UI Symbol" w:eastAsia="Times New Roman" w:hAnsi="Segoe UI Symbol" w:cs="Segoe UI Symbol"/>
+          <w:sz w:val="24"/>
+          <w:szCs w:val="24"/>
+          <w:lang w:eastAsia="pt-BR"/>
         </w:rPr>
         <w:t>✅</w:t>
       </w:r>
       <w:r>
+        <w:rPr>
+          <w:rFonts w:ascii="Times New Roman" w:eastAsia="Times New Roman" w:hAnsi="Times New Roman" w:cs="Times New Roman"/>
+          <w:sz w:val="24"/>
+          <w:szCs w:val="24"/>
+          <w:lang w:eastAsia="pt-BR"/>
+        </w:rPr>
         <w:t xml:space="preserve"> </w:t>
       </w:r>
-      <w:r>
-        <w:rPr>
+    </w:p>
+    <w:p>
+      <w:pPr>
+        <w:spacing w:before="100" w:beforeAutospacing="1" w:after="100" w:afterAutospacing="1" w:line="240" w:lineRule="auto"/>
+        <w:ind w:left="1440"/>
+        <w:rPr>
+          <w:rFonts w:ascii="Times New Roman" w:eastAsia="Times New Roman" w:hAnsi="Times New Roman" w:cs="Times New Roman"/>
+          <w:sz w:val="24"/>
+          <w:szCs w:val="24"/>
+          <w:lang w:eastAsia="pt-BR"/>
+        </w:rPr>
+      </w:pPr>
+      <w:r>
+        <w:rPr>
+          <w:rFonts w:ascii="Times New Roman" w:eastAsia="Times New Roman" w:hAnsi="Times New Roman" w:cs="Times New Roman"/>
           <w:b/>
           <w:bCs/>
+          <w:sz w:val="24"/>
+          <w:szCs w:val="24"/>
+          <w:lang w:eastAsia="pt-BR"/>
         </w:rPr>
         <w:t>Implementado:</w:t>
       </w:r>
       <w:r>
+        <w:rPr>
+          <w:rFonts w:ascii="Times New Roman" w:eastAsia="Times New Roman" w:hAnsi="Times New Roman" w:cs="Times New Roman"/>
+          <w:sz w:val="24"/>
+          <w:szCs w:val="24"/>
+          <w:lang w:eastAsia="pt-BR"/>
+        </w:rPr>
         <w:t xml:space="preserve"> A conclusão da colheita gera uma Movimentação de Entrada no estoque, ligando a Atividade ao registro no Silo.</w:t>
       </w:r>
     </w:p>
@@ -351,13 +828,24 @@
       <w:pPr>
         <w:numPr>
           <w:ilvl w:val="0"/>
-          <w:numId w:val="10"/>
+          <w:numId w:val="17"/>
         </w:numPr>
-      </w:pPr>
-      <w:r>
-        <w:rPr>
+        <w:spacing w:before="100" w:beforeAutospacing="1" w:after="100" w:afterAutospacing="1" w:line="240" w:lineRule="auto"/>
+        <w:rPr>
+          <w:rFonts w:ascii="Times New Roman" w:eastAsia="Times New Roman" w:hAnsi="Times New Roman" w:cs="Times New Roman"/>
+          <w:sz w:val="24"/>
+          <w:szCs w:val="24"/>
+          <w:lang w:eastAsia="pt-BR"/>
+        </w:rPr>
+      </w:pPr>
+      <w:r>
+        <w:rPr>
+          <w:rFonts w:ascii="Times New Roman" w:eastAsia="Times New Roman" w:hAnsi="Times New Roman" w:cs="Times New Roman"/>
           <w:b/>
           <w:bCs/>
+          <w:sz w:val="24"/>
+          <w:szCs w:val="24"/>
+          <w:lang w:eastAsia="pt-BR"/>
         </w:rPr>
         <w:t>Próximos Passos:</w:t>
       </w:r>
@@ -366,30 +854,68 @@
       <w:pPr>
         <w:numPr>
           <w:ilvl w:val="1"/>
-          <w:numId w:val="10"/>
+          <w:numId w:val="17"/>
         </w:numPr>
-      </w:pPr>
-      <w:r>
+        <w:spacing w:before="100" w:beforeAutospacing="1" w:after="100" w:afterAutospacing="1" w:line="240" w:lineRule="auto"/>
+        <w:rPr>
+          <w:rFonts w:ascii="Times New Roman" w:eastAsia="Times New Roman" w:hAnsi="Times New Roman" w:cs="Times New Roman"/>
+          <w:sz w:val="24"/>
+          <w:szCs w:val="24"/>
+          <w:lang w:eastAsia="pt-BR"/>
+        </w:rPr>
+      </w:pPr>
+      <w:r>
+        <w:rPr>
+          <w:rFonts w:ascii="Times New Roman" w:eastAsia="Times New Roman" w:hAnsi="Times New Roman" w:cs="Times New Roman"/>
+          <w:sz w:val="24"/>
+          <w:szCs w:val="24"/>
+          <w:lang w:eastAsia="pt-BR"/>
+        </w:rPr>
         <w:t>Atribuir Recursos: Associar Colaboradores e Maquinário a cada atividade agendada.</w:t>
       </w:r>
     </w:p>
     <w:p>
       <w:pPr>
-        <w:rPr>
+        <w:spacing w:before="100" w:beforeAutospacing="1" w:after="100" w:afterAutospacing="1" w:line="240" w:lineRule="auto"/>
+        <w:outlineLvl w:val="3"/>
+        <w:rPr>
+          <w:rFonts w:ascii="Times New Roman" w:eastAsia="Times New Roman" w:hAnsi="Times New Roman" w:cs="Times New Roman"/>
           <w:b/>
           <w:bCs/>
-        </w:rPr>
-      </w:pPr>
-      <w:r>
-        <w:rPr>
+          <w:sz w:val="24"/>
+          <w:szCs w:val="24"/>
+          <w:lang w:eastAsia="pt-BR"/>
+        </w:rPr>
+      </w:pPr>
+      <w:r>
+        <w:rPr>
+          <w:rFonts w:ascii="Times New Roman" w:eastAsia="Times New Roman" w:hAnsi="Times New Roman" w:cs="Times New Roman"/>
           <w:b/>
           <w:bCs/>
+          <w:sz w:val="24"/>
+          <w:szCs w:val="24"/>
+          <w:lang w:eastAsia="pt-BR"/>
         </w:rPr>
         <w:t>Módulo 4: Gestão de Estoque (Entradas e Saídas)</w:t>
       </w:r>
     </w:p>
     <w:p>
-      <w:r>
+      <w:pPr>
+        <w:spacing w:before="100" w:beforeAutospacing="1" w:after="100" w:afterAutospacing="1" w:line="240" w:lineRule="auto"/>
+        <w:rPr>
+          <w:rFonts w:ascii="Times New Roman" w:eastAsia="Times New Roman" w:hAnsi="Times New Roman" w:cs="Times New Roman"/>
+          <w:sz w:val="24"/>
+          <w:szCs w:val="24"/>
+          <w:lang w:eastAsia="pt-BR"/>
+        </w:rPr>
+      </w:pPr>
+      <w:r>
+        <w:rPr>
+          <w:rFonts w:ascii="Times New Roman" w:eastAsia="Times New Roman" w:hAnsi="Times New Roman" w:cs="Times New Roman"/>
+          <w:sz w:val="24"/>
+          <w:szCs w:val="24"/>
+          <w:lang w:eastAsia="pt-BR"/>
+        </w:rPr>
         <w:t>Gerencia tudo o que é produzido ou consumido, com controle por local de armazenamento.</w:t>
       </w:r>
     </w:p>
@@ -397,17 +923,34 @@
       <w:pPr>
         <w:numPr>
           <w:ilvl w:val="0"/>
-          <w:numId w:val="11"/>
+          <w:numId w:val="18"/>
         </w:numPr>
-      </w:pPr>
-      <w:r>
-        <w:rPr>
+        <w:spacing w:before="100" w:beforeAutospacing="1" w:after="100" w:afterAutospacing="1" w:line="240" w:lineRule="auto"/>
+        <w:rPr>
+          <w:rFonts w:ascii="Times New Roman" w:eastAsia="Times New Roman" w:hAnsi="Times New Roman" w:cs="Times New Roman"/>
+          <w:sz w:val="24"/>
+          <w:szCs w:val="24"/>
+          <w:lang w:eastAsia="pt-BR"/>
+        </w:rPr>
+      </w:pPr>
+      <w:r>
+        <w:rPr>
+          <w:rFonts w:ascii="Times New Roman" w:eastAsia="Times New Roman" w:hAnsi="Times New Roman" w:cs="Times New Roman"/>
           <w:b/>
           <w:bCs/>
+          <w:sz w:val="24"/>
+          <w:szCs w:val="24"/>
+          <w:lang w:eastAsia="pt-BR"/>
         </w:rPr>
         <w:t>Status Atual:</w:t>
       </w:r>
       <w:r>
+        <w:rPr>
+          <w:rFonts w:ascii="Times New Roman" w:eastAsia="Times New Roman" w:hAnsi="Times New Roman" w:cs="Times New Roman"/>
+          <w:sz w:val="24"/>
+          <w:szCs w:val="24"/>
+          <w:lang w:eastAsia="pt-BR"/>
+        </w:rPr>
         <w:t xml:space="preserve"> Funcional e Robusto.</w:t>
       </w:r>
     </w:p>
@@ -415,13 +958,24 @@
       <w:pPr>
         <w:numPr>
           <w:ilvl w:val="0"/>
-          <w:numId w:val="11"/>
+          <w:numId w:val="18"/>
         </w:numPr>
-      </w:pPr>
-      <w:r>
-        <w:rPr>
+        <w:spacing w:before="100" w:beforeAutospacing="1" w:after="100" w:afterAutospacing="1" w:line="240" w:lineRule="auto"/>
+        <w:rPr>
+          <w:rFonts w:ascii="Times New Roman" w:eastAsia="Times New Roman" w:hAnsi="Times New Roman" w:cs="Times New Roman"/>
+          <w:sz w:val="24"/>
+          <w:szCs w:val="24"/>
+          <w:lang w:eastAsia="pt-BR"/>
+        </w:rPr>
+      </w:pPr>
+      <w:r>
+        <w:rPr>
+          <w:rFonts w:ascii="Times New Roman" w:eastAsia="Times New Roman" w:hAnsi="Times New Roman" w:cs="Times New Roman"/>
           <w:b/>
           <w:bCs/>
+          <w:sz w:val="24"/>
+          <w:szCs w:val="24"/>
+          <w:lang w:eastAsia="pt-BR"/>
         </w:rPr>
         <w:t>Fluxo de Movimentação Implementado:</w:t>
       </w:r>
@@ -430,13 +984,24 @@
       <w:pPr>
         <w:numPr>
           <w:ilvl w:val="1"/>
-          <w:numId w:val="11"/>
+          <w:numId w:val="18"/>
         </w:numPr>
-      </w:pPr>
-      <w:r>
-        <w:rPr>
+        <w:spacing w:before="100" w:beforeAutospacing="1" w:after="100" w:afterAutospacing="1" w:line="240" w:lineRule="auto"/>
+        <w:rPr>
+          <w:rFonts w:ascii="Times New Roman" w:eastAsia="Times New Roman" w:hAnsi="Times New Roman" w:cs="Times New Roman"/>
+          <w:sz w:val="24"/>
+          <w:szCs w:val="24"/>
+          <w:lang w:eastAsia="pt-BR"/>
+        </w:rPr>
+      </w:pPr>
+      <w:r>
+        <w:rPr>
+          <w:rFonts w:ascii="Times New Roman" w:eastAsia="Times New Roman" w:hAnsi="Times New Roman" w:cs="Times New Roman"/>
           <w:b/>
           <w:bCs/>
+          <w:sz w:val="24"/>
+          <w:szCs w:val="24"/>
+          <w:lang w:eastAsia="pt-BR"/>
         </w:rPr>
         <w:t>ENTRADAS:</w:t>
       </w:r>
@@ -445,16 +1010,33 @@
       <w:pPr>
         <w:numPr>
           <w:ilvl w:val="2"/>
-          <w:numId w:val="11"/>
+          <w:numId w:val="18"/>
         </w:numPr>
-      </w:pPr>
-      <w:r>
-        <w:rPr>
-          <w:rFonts w:ascii="Segoe UI Symbol" w:hAnsi="Segoe UI Symbol" w:cs="Segoe UI Symbol"/>
-        </w:rPr>
+        <w:spacing w:before="100" w:beforeAutospacing="1" w:after="100" w:afterAutospacing="1" w:line="240" w:lineRule="auto"/>
+        <w:rPr>
+          <w:rFonts w:ascii="Times New Roman" w:eastAsia="Times New Roman" w:hAnsi="Times New Roman" w:cs="Times New Roman"/>
+          <w:sz w:val="24"/>
+          <w:szCs w:val="24"/>
+          <w:lang w:eastAsia="pt-BR"/>
+        </w:rPr>
+      </w:pPr>
+      <w:r>
+        <w:rPr>
+          <w:rFonts w:ascii="Segoe UI Symbol" w:eastAsia="Times New Roman" w:hAnsi="Segoe UI Symbol" w:cs="Segoe UI Symbol"/>
+          <w:sz w:val="24"/>
+          <w:szCs w:val="24"/>
+          <w:lang w:eastAsia="pt-BR"/>
+        </w:rPr>
+        <w:lastRenderedPageBreak/>
         <w:t>✅</w:t>
       </w:r>
       <w:r>
+        <w:rPr>
+          <w:rFonts w:ascii="Times New Roman" w:eastAsia="Times New Roman" w:hAnsi="Times New Roman" w:cs="Times New Roman"/>
+          <w:sz w:val="24"/>
+          <w:szCs w:val="24"/>
+          <w:lang w:eastAsia="pt-BR"/>
+        </w:rPr>
         <w:t xml:space="preserve"> Via Colheita (com rastreabilidade da Atividade Agrícola).</w:t>
       </w:r>
     </w:p>
@@ -462,13 +1044,24 @@
       <w:pPr>
         <w:numPr>
           <w:ilvl w:val="1"/>
-          <w:numId w:val="11"/>
+          <w:numId w:val="18"/>
         </w:numPr>
-      </w:pPr>
-      <w:r>
-        <w:rPr>
+        <w:spacing w:before="100" w:beforeAutospacing="1" w:after="100" w:afterAutospacing="1" w:line="240" w:lineRule="auto"/>
+        <w:rPr>
+          <w:rFonts w:ascii="Times New Roman" w:eastAsia="Times New Roman" w:hAnsi="Times New Roman" w:cs="Times New Roman"/>
+          <w:sz w:val="24"/>
+          <w:szCs w:val="24"/>
+          <w:lang w:eastAsia="pt-BR"/>
+        </w:rPr>
+      </w:pPr>
+      <w:r>
+        <w:rPr>
+          <w:rFonts w:ascii="Times New Roman" w:eastAsia="Times New Roman" w:hAnsi="Times New Roman" w:cs="Times New Roman"/>
           <w:b/>
           <w:bCs/>
+          <w:sz w:val="24"/>
+          <w:szCs w:val="24"/>
+          <w:lang w:eastAsia="pt-BR"/>
         </w:rPr>
         <w:t>CONSULTA:</w:t>
       </w:r>
@@ -477,17 +1070,32 @@
       <w:pPr>
         <w:numPr>
           <w:ilvl w:val="2"/>
-          <w:numId w:val="11"/>
+          <w:numId w:val="18"/>
         </w:numPr>
-      </w:pPr>
-      <w:r>
-        <w:rPr>
-          <w:rFonts w:ascii="Segoe UI Symbol" w:hAnsi="Segoe UI Symbol" w:cs="Segoe UI Symbol"/>
-        </w:rPr>
-        <w:lastRenderedPageBreak/>
+        <w:spacing w:before="100" w:beforeAutospacing="1" w:after="100" w:afterAutospacing="1" w:line="240" w:lineRule="auto"/>
+        <w:rPr>
+          <w:rFonts w:ascii="Times New Roman" w:eastAsia="Times New Roman" w:hAnsi="Times New Roman" w:cs="Times New Roman"/>
+          <w:sz w:val="24"/>
+          <w:szCs w:val="24"/>
+          <w:lang w:eastAsia="pt-BR"/>
+        </w:rPr>
+      </w:pPr>
+      <w:r>
+        <w:rPr>
+          <w:rFonts w:ascii="Segoe UI Symbol" w:eastAsia="Times New Roman" w:hAnsi="Segoe UI Symbol" w:cs="Segoe UI Symbol"/>
+          <w:sz w:val="24"/>
+          <w:szCs w:val="24"/>
+          <w:lang w:eastAsia="pt-BR"/>
+        </w:rPr>
         <w:t>✅</w:t>
       </w:r>
       <w:r>
+        <w:rPr>
+          <w:rFonts w:ascii="Times New Roman" w:eastAsia="Times New Roman" w:hAnsi="Times New Roman" w:cs="Times New Roman"/>
+          <w:sz w:val="24"/>
+          <w:szCs w:val="24"/>
+          <w:lang w:eastAsia="pt-BR"/>
+        </w:rPr>
         <w:t xml:space="preserve"> Relatório de posição de estoque por Produto e por Silo.</w:t>
       </w:r>
     </w:p>
@@ -495,26 +1103,64 @@
       <w:pPr>
         <w:numPr>
           <w:ilvl w:val="2"/>
-          <w:numId w:val="11"/>
+          <w:numId w:val="18"/>
         </w:numPr>
-      </w:pPr>
-      <w:r>
-        <w:rPr>
-          <w:rFonts w:ascii="Segoe UI Symbol" w:hAnsi="Segoe UI Symbol" w:cs="Segoe UI Symbol"/>
+        <w:spacing w:before="100" w:beforeAutospacing="1" w:after="100" w:afterAutospacing="1" w:line="240" w:lineRule="auto"/>
+        <w:rPr>
+          <w:rFonts w:ascii="Times New Roman" w:eastAsia="Times New Roman" w:hAnsi="Times New Roman" w:cs="Times New Roman"/>
+          <w:sz w:val="24"/>
+          <w:szCs w:val="24"/>
+          <w:lang w:eastAsia="pt-BR"/>
+        </w:rPr>
+      </w:pPr>
+      <w:r>
+        <w:rPr>
+          <w:rFonts w:ascii="Segoe UI Symbol" w:eastAsia="Times New Roman" w:hAnsi="Segoe UI Symbol" w:cs="Segoe UI Symbol"/>
+          <w:sz w:val="24"/>
+          <w:szCs w:val="24"/>
+          <w:lang w:eastAsia="pt-BR"/>
         </w:rPr>
         <w:t>✅</w:t>
       </w:r>
       <w:r>
+        <w:rPr>
+          <w:rFonts w:ascii="Times New Roman" w:eastAsia="Times New Roman" w:hAnsi="Times New Roman" w:cs="Times New Roman"/>
+          <w:sz w:val="24"/>
+          <w:szCs w:val="24"/>
+          <w:lang w:eastAsia="pt-BR"/>
+        </w:rPr>
         <w:t xml:space="preserve"> </w:t>
       </w:r>
-      <w:r>
-        <w:rPr>
+    </w:p>
+    <w:p>
+      <w:pPr>
+        <w:spacing w:before="100" w:beforeAutospacing="1" w:after="100" w:afterAutospacing="1" w:line="240" w:lineRule="auto"/>
+        <w:ind w:left="2160"/>
+        <w:rPr>
+          <w:rFonts w:ascii="Times New Roman" w:eastAsia="Times New Roman" w:hAnsi="Times New Roman" w:cs="Times New Roman"/>
+          <w:sz w:val="24"/>
+          <w:szCs w:val="24"/>
+          <w:lang w:eastAsia="pt-BR"/>
+        </w:rPr>
+      </w:pPr>
+      <w:r>
+        <w:rPr>
+          <w:rFonts w:ascii="Times New Roman" w:eastAsia="Times New Roman" w:hAnsi="Times New Roman" w:cs="Times New Roman"/>
           <w:b/>
           <w:bCs/>
+          <w:sz w:val="24"/>
+          <w:szCs w:val="24"/>
+          <w:lang w:eastAsia="pt-BR"/>
         </w:rPr>
         <w:t>Implementado:</w:t>
       </w:r>
       <w:r>
+        <w:rPr>
+          <w:rFonts w:ascii="Times New Roman" w:eastAsia="Times New Roman" w:hAnsi="Times New Roman" w:cs="Times New Roman"/>
+          <w:sz w:val="24"/>
+          <w:szCs w:val="24"/>
+          <w:lang w:eastAsia="pt-BR"/>
+        </w:rPr>
         <w:t xml:space="preserve"> Histórico de transações (extrato) por Silo.</w:t>
       </w:r>
     </w:p>
@@ -522,13 +1168,24 @@
       <w:pPr>
         <w:numPr>
           <w:ilvl w:val="0"/>
-          <w:numId w:val="11"/>
+          <w:numId w:val="18"/>
         </w:numPr>
-      </w:pPr>
-      <w:r>
-        <w:rPr>
+        <w:spacing w:before="100" w:beforeAutospacing="1" w:after="100" w:afterAutospacing="1" w:line="240" w:lineRule="auto"/>
+        <w:rPr>
+          <w:rFonts w:ascii="Times New Roman" w:eastAsia="Times New Roman" w:hAnsi="Times New Roman" w:cs="Times New Roman"/>
+          <w:sz w:val="24"/>
+          <w:szCs w:val="24"/>
+          <w:lang w:eastAsia="pt-BR"/>
+        </w:rPr>
+      </w:pPr>
+      <w:r>
+        <w:rPr>
+          <w:rFonts w:ascii="Times New Roman" w:eastAsia="Times New Roman" w:hAnsi="Times New Roman" w:cs="Times New Roman"/>
           <w:b/>
           <w:bCs/>
+          <w:sz w:val="24"/>
+          <w:szCs w:val="24"/>
+          <w:lang w:eastAsia="pt-BR"/>
         </w:rPr>
         <w:t>Próximos Passos:</w:t>
       </w:r>
@@ -537,31 +1194,69 @@
       <w:pPr>
         <w:numPr>
           <w:ilvl w:val="1"/>
-          <w:numId w:val="11"/>
+          <w:numId w:val="18"/>
         </w:numPr>
-      </w:pPr>
-      <w:r>
+        <w:spacing w:before="100" w:beforeAutospacing="1" w:after="100" w:afterAutospacing="1" w:line="240" w:lineRule="auto"/>
+        <w:rPr>
+          <w:rFonts w:ascii="Times New Roman" w:eastAsia="Times New Roman" w:hAnsi="Times New Roman" w:cs="Times New Roman"/>
+          <w:sz w:val="24"/>
+          <w:szCs w:val="24"/>
+          <w:lang w:eastAsia="pt-BR"/>
+        </w:rPr>
+      </w:pPr>
+      <w:r>
+        <w:rPr>
+          <w:rFonts w:ascii="Times New Roman" w:eastAsia="Times New Roman" w:hAnsi="Times New Roman" w:cs="Times New Roman"/>
+          <w:sz w:val="24"/>
+          <w:szCs w:val="24"/>
+          <w:lang w:eastAsia="pt-BR"/>
+        </w:rPr>
         <w:t>Implementar outros tipos de movimentação: Compra de Insumos, Venda de Produção, Uso de Insumos em Campo e Transferência entre Silos.</w:t>
       </w:r>
     </w:p>
     <w:p>
-      <w:r>
+      <w:pPr>
+        <w:spacing w:after="0" w:line="240" w:lineRule="auto"/>
+        <w:rPr>
+          <w:rFonts w:ascii="Times New Roman" w:eastAsia="Times New Roman" w:hAnsi="Times New Roman" w:cs="Times New Roman"/>
+          <w:sz w:val="24"/>
+          <w:szCs w:val="24"/>
+          <w:lang w:eastAsia="pt-BR"/>
+        </w:rPr>
+      </w:pPr>
+      <w:r>
+        <w:rPr>
+          <w:rFonts w:ascii="Times New Roman" w:eastAsia="Times New Roman" w:hAnsi="Times New Roman" w:cs="Times New Roman"/>
+          <w:sz w:val="24"/>
+          <w:szCs w:val="24"/>
+          <w:lang w:eastAsia="pt-BR"/>
+        </w:rPr>
         <w:pict>
-          <v:rect id="_x0000_i1059" style="width:0;height:1.5pt" o:hralign="center" o:hrstd="t" o:hr="t" fillcolor="#a0a0a0" stroked="f"/>
+          <v:rect id="_x0000_i1027" style="width:0;height:1.5pt" o:hralign="center" o:hrstd="t" o:hr="t" fillcolor="#a0a0a0" stroked="f"/>
         </w:pict>
       </w:r>
     </w:p>
     <w:p>
       <w:pPr>
-        <w:rPr>
+        <w:spacing w:before="100" w:beforeAutospacing="1" w:after="100" w:afterAutospacing="1" w:line="240" w:lineRule="auto"/>
+        <w:outlineLvl w:val="3"/>
+        <w:rPr>
+          <w:rFonts w:ascii="Times New Roman" w:eastAsia="Times New Roman" w:hAnsi="Times New Roman" w:cs="Times New Roman"/>
           <w:b/>
           <w:bCs/>
-        </w:rPr>
-      </w:pPr>
-      <w:r>
-        <w:rPr>
+          <w:sz w:val="24"/>
+          <w:szCs w:val="24"/>
+          <w:lang w:eastAsia="pt-BR"/>
+        </w:rPr>
+      </w:pPr>
+      <w:r>
+        <w:rPr>
+          <w:rFonts w:ascii="Times New Roman" w:eastAsia="Times New Roman" w:hAnsi="Times New Roman" w:cs="Times New Roman"/>
           <w:b/>
           <w:bCs/>
+          <w:sz w:val="24"/>
+          <w:szCs w:val="24"/>
+          <w:lang w:eastAsia="pt-BR"/>
         </w:rPr>
         <w:t>Plano de Ação (Atualizado)</w:t>
       </w:r>
@@ -570,13 +1265,24 @@
       <w:pPr>
         <w:numPr>
           <w:ilvl w:val="0"/>
-          <w:numId w:val="12"/>
+          <w:numId w:val="19"/>
         </w:numPr>
-      </w:pPr>
-      <w:r>
-        <w:rPr>
+        <w:spacing w:before="100" w:beforeAutospacing="1" w:after="100" w:afterAutospacing="1" w:line="240" w:lineRule="auto"/>
+        <w:rPr>
+          <w:rFonts w:ascii="Times New Roman" w:eastAsia="Times New Roman" w:hAnsi="Times New Roman" w:cs="Times New Roman"/>
+          <w:sz w:val="24"/>
+          <w:szCs w:val="24"/>
+          <w:lang w:eastAsia="pt-BR"/>
+        </w:rPr>
+      </w:pPr>
+      <w:r>
+        <w:rPr>
+          <w:rFonts w:ascii="Times New Roman" w:eastAsia="Times New Roman" w:hAnsi="Times New Roman" w:cs="Times New Roman"/>
           <w:b/>
           <w:bCs/>
+          <w:sz w:val="24"/>
+          <w:szCs w:val="24"/>
+          <w:lang w:eastAsia="pt-BR"/>
         </w:rPr>
         <w:t>Fase 1: Conectar Operação e Estoque</w:t>
       </w:r>
@@ -585,59 +1291,127 @@
       <w:pPr>
         <w:numPr>
           <w:ilvl w:val="1"/>
-          <w:numId w:val="12"/>
+          <w:numId w:val="19"/>
         </w:numPr>
-      </w:pPr>
-      <w:r>
-        <w:rPr>
+        <w:spacing w:before="100" w:beforeAutospacing="1" w:after="100" w:afterAutospacing="1" w:line="240" w:lineRule="auto"/>
+        <w:rPr>
+          <w:rFonts w:ascii="Times New Roman" w:eastAsia="Times New Roman" w:hAnsi="Times New Roman" w:cs="Times New Roman"/>
+          <w:sz w:val="24"/>
+          <w:szCs w:val="24"/>
+          <w:lang w:eastAsia="pt-BR"/>
+        </w:rPr>
+      </w:pPr>
+      <w:r>
+        <w:rPr>
+          <w:rFonts w:ascii="Times New Roman" w:eastAsia="Times New Roman" w:hAnsi="Times New Roman" w:cs="Times New Roman"/>
           <w:b/>
           <w:bCs/>
+          <w:sz w:val="24"/>
+          <w:szCs w:val="24"/>
+          <w:lang w:eastAsia="pt-BR"/>
         </w:rPr>
         <w:t>Status:</w:t>
       </w:r>
       <w:r>
+        <w:rPr>
+          <w:rFonts w:ascii="Times New Roman" w:eastAsia="Times New Roman" w:hAnsi="Times New Roman" w:cs="Times New Roman"/>
+          <w:sz w:val="24"/>
+          <w:szCs w:val="24"/>
+          <w:lang w:eastAsia="pt-BR"/>
+        </w:rPr>
         <w:t xml:space="preserve"> </w:t>
       </w:r>
       <w:r>
         <w:rPr>
-          <w:rFonts w:ascii="Segoe UI Symbol" w:hAnsi="Segoe UI Symbol" w:cs="Segoe UI Symbol"/>
+          <w:rFonts w:ascii="Segoe UI Symbol" w:eastAsia="Times New Roman" w:hAnsi="Segoe UI Symbol" w:cs="Segoe UI Symbol"/>
+          <w:sz w:val="24"/>
+          <w:szCs w:val="24"/>
+          <w:lang w:eastAsia="pt-BR"/>
         </w:rPr>
         <w:t>✅</w:t>
       </w:r>
       <w:r>
+        <w:rPr>
+          <w:rFonts w:ascii="Times New Roman" w:eastAsia="Times New Roman" w:hAnsi="Times New Roman" w:cs="Times New Roman"/>
+          <w:sz w:val="24"/>
+          <w:szCs w:val="24"/>
+          <w:lang w:eastAsia="pt-BR"/>
+        </w:rPr>
         <w:t xml:space="preserve"> </w:t>
       </w:r>
       <w:r>
         <w:rPr>
+          <w:rFonts w:ascii="Times New Roman" w:eastAsia="Times New Roman" w:hAnsi="Times New Roman" w:cs="Times New Roman"/>
           <w:b/>
           <w:bCs/>
+          <w:sz w:val="24"/>
+          <w:szCs w:val="24"/>
+          <w:lang w:eastAsia="pt-BR"/>
         </w:rPr>
         <w:t>CONCLUÍDA</w:t>
+      </w:r>
+      <w:r>
+        <w:rPr>
+          <w:rFonts w:ascii="Times New Roman" w:eastAsia="Times New Roman" w:hAnsi="Times New Roman" w:cs="Times New Roman"/>
+          <w:sz w:val="24"/>
+          <w:szCs w:val="24"/>
+          <w:lang w:eastAsia="pt-BR"/>
+        </w:rPr>
+        <w:t xml:space="preserve"> </w:t>
       </w:r>
     </w:p>
     <w:p>
       <w:pPr>
         <w:numPr>
           <w:ilvl w:val="1"/>
-          <w:numId w:val="12"/>
+          <w:numId w:val="19"/>
         </w:numPr>
-      </w:pPr>
-      <w:r>
-        <w:rPr>
+        <w:spacing w:before="100" w:beforeAutospacing="1" w:after="100" w:afterAutospacing="1" w:line="240" w:lineRule="auto"/>
+        <w:rPr>
+          <w:rFonts w:ascii="Times New Roman" w:eastAsia="Times New Roman" w:hAnsi="Times New Roman" w:cs="Times New Roman"/>
+          <w:sz w:val="24"/>
+          <w:szCs w:val="24"/>
+          <w:lang w:eastAsia="pt-BR"/>
+        </w:rPr>
+      </w:pPr>
+      <w:r>
+        <w:rPr>
+          <w:rFonts w:ascii="Times New Roman" w:eastAsia="Times New Roman" w:hAnsi="Times New Roman" w:cs="Times New Roman"/>
           <w:b/>
           <w:bCs/>
+          <w:sz w:val="24"/>
+          <w:szCs w:val="24"/>
+          <w:lang w:eastAsia="pt-BR"/>
         </w:rPr>
         <w:t>Entregue:</w:t>
       </w:r>
       <w:r>
+        <w:rPr>
+          <w:rFonts w:ascii="Times New Roman" w:eastAsia="Times New Roman" w:hAnsi="Times New Roman" w:cs="Times New Roman"/>
+          <w:sz w:val="24"/>
+          <w:szCs w:val="24"/>
+          <w:lang w:eastAsia="pt-BR"/>
+        </w:rPr>
         <w:t xml:space="preserve"> Ligação </w:t>
       </w:r>
       <w:proofErr w:type="spellStart"/>
       <w:r>
+        <w:rPr>
+          <w:rFonts w:ascii="Courier New" w:eastAsia="Times New Roman" w:hAnsi="Courier New" w:cs="Courier New"/>
+          <w:sz w:val="20"/>
+          <w:szCs w:val="20"/>
+          <w:lang w:eastAsia="pt-BR"/>
+        </w:rPr>
         <w:t>atividadeId</w:t>
       </w:r>
       <w:proofErr w:type="spellEnd"/>
       <w:r>
+        <w:rPr>
+          <w:rFonts w:ascii="Times New Roman" w:eastAsia="Times New Roman" w:hAnsi="Times New Roman" w:cs="Times New Roman"/>
+          <w:sz w:val="24"/>
+          <w:szCs w:val="24"/>
+          <w:lang w:eastAsia="pt-BR"/>
+        </w:rPr>
         <w:t xml:space="preserve"> opcional na entidade de movimentação para garantir 100% de rastreabilidade da lavoura ao silo.</w:t>
       </w:r>
     </w:p>
@@ -645,13 +1419,24 @@
       <w:pPr>
         <w:numPr>
           <w:ilvl w:val="0"/>
-          <w:numId w:val="12"/>
+          <w:numId w:val="19"/>
         </w:numPr>
-      </w:pPr>
-      <w:r>
-        <w:rPr>
+        <w:spacing w:before="100" w:beforeAutospacing="1" w:after="100" w:afterAutospacing="1" w:line="240" w:lineRule="auto"/>
+        <w:rPr>
+          <w:rFonts w:ascii="Times New Roman" w:eastAsia="Times New Roman" w:hAnsi="Times New Roman" w:cs="Times New Roman"/>
+          <w:sz w:val="24"/>
+          <w:szCs w:val="24"/>
+          <w:lang w:eastAsia="pt-BR"/>
+        </w:rPr>
+      </w:pPr>
+      <w:r>
+        <w:rPr>
+          <w:rFonts w:ascii="Times New Roman" w:eastAsia="Times New Roman" w:hAnsi="Times New Roman" w:cs="Times New Roman"/>
           <w:b/>
           <w:bCs/>
+          <w:sz w:val="24"/>
+          <w:szCs w:val="24"/>
+          <w:lang w:eastAsia="pt-BR"/>
         </w:rPr>
         <w:t>Fase 2: Módulos de Recursos (Pessoas e Ativos)</w:t>
       </w:r>
@@ -660,17 +1445,34 @@
       <w:pPr>
         <w:numPr>
           <w:ilvl w:val="1"/>
-          <w:numId w:val="12"/>
+          <w:numId w:val="19"/>
         </w:numPr>
-      </w:pPr>
-      <w:r>
-        <w:rPr>
+        <w:spacing w:before="100" w:beforeAutospacing="1" w:after="100" w:afterAutospacing="1" w:line="240" w:lineRule="auto"/>
+        <w:rPr>
+          <w:rFonts w:ascii="Times New Roman" w:eastAsia="Times New Roman" w:hAnsi="Times New Roman" w:cs="Times New Roman"/>
+          <w:sz w:val="24"/>
+          <w:szCs w:val="24"/>
+          <w:lang w:eastAsia="pt-BR"/>
+        </w:rPr>
+      </w:pPr>
+      <w:r>
+        <w:rPr>
+          <w:rFonts w:ascii="Times New Roman" w:eastAsia="Times New Roman" w:hAnsi="Times New Roman" w:cs="Times New Roman"/>
           <w:b/>
           <w:bCs/>
+          <w:sz w:val="24"/>
+          <w:szCs w:val="24"/>
+          <w:lang w:eastAsia="pt-BR"/>
         </w:rPr>
         <w:t>Status:</w:t>
       </w:r>
       <w:r>
+        <w:rPr>
+          <w:rFonts w:ascii="Times New Roman" w:eastAsia="Times New Roman" w:hAnsi="Times New Roman" w:cs="Times New Roman"/>
+          <w:sz w:val="24"/>
+          <w:szCs w:val="24"/>
+          <w:lang w:eastAsia="pt-BR"/>
+        </w:rPr>
         <w:t xml:space="preserve"> Em Andamento.</w:t>
       </w:r>
     </w:p>
@@ -678,13 +1480,24 @@
       <w:pPr>
         <w:numPr>
           <w:ilvl w:val="1"/>
-          <w:numId w:val="12"/>
+          <w:numId w:val="19"/>
         </w:numPr>
-      </w:pPr>
-      <w:r>
-        <w:rPr>
+        <w:spacing w:before="100" w:beforeAutospacing="1" w:after="100" w:afterAutospacing="1" w:line="240" w:lineRule="auto"/>
+        <w:rPr>
+          <w:rFonts w:ascii="Times New Roman" w:eastAsia="Times New Roman" w:hAnsi="Times New Roman" w:cs="Times New Roman"/>
+          <w:sz w:val="24"/>
+          <w:szCs w:val="24"/>
+          <w:lang w:eastAsia="pt-BR"/>
+        </w:rPr>
+      </w:pPr>
+      <w:r>
+        <w:rPr>
+          <w:rFonts w:ascii="Times New Roman" w:eastAsia="Times New Roman" w:hAnsi="Times New Roman" w:cs="Times New Roman"/>
           <w:b/>
           <w:bCs/>
+          <w:sz w:val="24"/>
+          <w:szCs w:val="24"/>
+          <w:lang w:eastAsia="pt-BR"/>
         </w:rPr>
         <w:t>Concluído:</w:t>
       </w:r>
@@ -693,10 +1506,23 @@
       <w:pPr>
         <w:numPr>
           <w:ilvl w:val="2"/>
-          <w:numId w:val="12"/>
+          <w:numId w:val="19"/>
         </w:numPr>
-      </w:pPr>
-      <w:r>
+        <w:spacing w:before="100" w:beforeAutospacing="1" w:after="100" w:afterAutospacing="1" w:line="240" w:lineRule="auto"/>
+        <w:rPr>
+          <w:rFonts w:ascii="Times New Roman" w:eastAsia="Times New Roman" w:hAnsi="Times New Roman" w:cs="Times New Roman"/>
+          <w:sz w:val="24"/>
+          <w:szCs w:val="24"/>
+          <w:lang w:eastAsia="pt-BR"/>
+        </w:rPr>
+      </w:pPr>
+      <w:r>
+        <w:rPr>
+          <w:rFonts w:ascii="Times New Roman" w:eastAsia="Times New Roman" w:hAnsi="Times New Roman" w:cs="Times New Roman"/>
+          <w:sz w:val="24"/>
+          <w:szCs w:val="24"/>
+          <w:lang w:eastAsia="pt-BR"/>
+        </w:rPr>
         <w:t>Desenvolver o Módulo de Colaboradores: CRUD completo para gerenciar usuários e suas funções.</w:t>
       </w:r>
     </w:p>
@@ -704,13 +1530,24 @@
       <w:pPr>
         <w:numPr>
           <w:ilvl w:val="1"/>
-          <w:numId w:val="12"/>
+          <w:numId w:val="19"/>
         </w:numPr>
-      </w:pPr>
-      <w:r>
-        <w:rPr>
+        <w:spacing w:before="100" w:beforeAutospacing="1" w:after="100" w:afterAutospacing="1" w:line="240" w:lineRule="auto"/>
+        <w:rPr>
+          <w:rFonts w:ascii="Times New Roman" w:eastAsia="Times New Roman" w:hAnsi="Times New Roman" w:cs="Times New Roman"/>
+          <w:sz w:val="24"/>
+          <w:szCs w:val="24"/>
+          <w:lang w:eastAsia="pt-BR"/>
+        </w:rPr>
+      </w:pPr>
+      <w:r>
+        <w:rPr>
+          <w:rFonts w:ascii="Times New Roman" w:eastAsia="Times New Roman" w:hAnsi="Times New Roman" w:cs="Times New Roman"/>
           <w:b/>
           <w:bCs/>
+          <w:sz w:val="24"/>
+          <w:szCs w:val="24"/>
+          <w:lang w:eastAsia="pt-BR"/>
         </w:rPr>
         <w:t>Próximos Passos:</w:t>
       </w:r>
@@ -719,33 +1556,74 @@
       <w:pPr>
         <w:numPr>
           <w:ilvl w:val="2"/>
-          <w:numId w:val="13"/>
+          <w:numId w:val="20"/>
         </w:numPr>
-      </w:pPr>
-      <w:r>
-        <w:rPr>
+        <w:spacing w:before="100" w:beforeAutospacing="1" w:after="100" w:afterAutospacing="1" w:line="240" w:lineRule="auto"/>
+        <w:rPr>
+          <w:rFonts w:ascii="Times New Roman" w:eastAsia="Times New Roman" w:hAnsi="Times New Roman" w:cs="Times New Roman"/>
+          <w:sz w:val="24"/>
+          <w:szCs w:val="24"/>
+          <w:lang w:eastAsia="pt-BR"/>
+        </w:rPr>
+      </w:pPr>
+      <w:r>
+        <w:rPr>
+          <w:rFonts w:ascii="Times New Roman" w:eastAsia="Times New Roman" w:hAnsi="Times New Roman" w:cs="Times New Roman"/>
           <w:b/>
           <w:bCs/>
+          <w:sz w:val="24"/>
+          <w:szCs w:val="24"/>
+          <w:lang w:eastAsia="pt-BR"/>
         </w:rPr>
         <w:t>Desenvolver o Módulo de Histórico do Colaborador:</w:t>
       </w:r>
       <w:r>
+        <w:rPr>
+          <w:rFonts w:ascii="Times New Roman" w:eastAsia="Times New Roman" w:hAnsi="Times New Roman" w:cs="Times New Roman"/>
+          <w:sz w:val="24"/>
+          <w:szCs w:val="24"/>
+          <w:lang w:eastAsia="pt-BR"/>
+        </w:rPr>
         <w:t xml:space="preserve"> Implementar a tabela </w:t>
       </w:r>
       <w:proofErr w:type="spellStart"/>
       <w:r>
+        <w:rPr>
+          <w:rFonts w:ascii="Courier New" w:eastAsia="Times New Roman" w:hAnsi="Courier New" w:cs="Courier New"/>
+          <w:sz w:val="20"/>
+          <w:szCs w:val="20"/>
+          <w:lang w:eastAsia="pt-BR"/>
+        </w:rPr>
         <w:t>historico_colaborador</w:t>
       </w:r>
       <w:proofErr w:type="spellEnd"/>
       <w:r>
+        <w:rPr>
+          <w:rFonts w:ascii="Times New Roman" w:eastAsia="Times New Roman" w:hAnsi="Times New Roman" w:cs="Times New Roman"/>
+          <w:sz w:val="24"/>
+          <w:szCs w:val="24"/>
+          <w:lang w:eastAsia="pt-BR"/>
+        </w:rPr>
         <w:t xml:space="preserve"> e o </w:t>
       </w:r>
       <w:proofErr w:type="spellStart"/>
       <w:r>
+        <w:rPr>
+          <w:rFonts w:ascii="Times New Roman" w:eastAsia="Times New Roman" w:hAnsi="Times New Roman" w:cs="Times New Roman"/>
+          <w:sz w:val="24"/>
+          <w:szCs w:val="24"/>
+          <w:lang w:eastAsia="pt-BR"/>
+        </w:rPr>
         <w:t>endpoint</w:t>
       </w:r>
       <w:proofErr w:type="spellEnd"/>
       <w:r>
+        <w:rPr>
+          <w:rFonts w:ascii="Times New Roman" w:eastAsia="Times New Roman" w:hAnsi="Times New Roman" w:cs="Times New Roman"/>
+          <w:sz w:val="24"/>
+          <w:szCs w:val="24"/>
+          <w:lang w:eastAsia="pt-BR"/>
+        </w:rPr>
         <w:t xml:space="preserve"> da API para registrar eventos (faltas, aumentos, etc.).</w:t>
       </w:r>
     </w:p>
@@ -753,17 +1631,34 @@
       <w:pPr>
         <w:numPr>
           <w:ilvl w:val="2"/>
-          <w:numId w:val="13"/>
+          <w:numId w:val="20"/>
         </w:numPr>
-      </w:pPr>
-      <w:r>
-        <w:rPr>
+        <w:spacing w:before="100" w:beforeAutospacing="1" w:after="100" w:afterAutospacing="1" w:line="240" w:lineRule="auto"/>
+        <w:rPr>
+          <w:rFonts w:ascii="Times New Roman" w:eastAsia="Times New Roman" w:hAnsi="Times New Roman" w:cs="Times New Roman"/>
+          <w:sz w:val="24"/>
+          <w:szCs w:val="24"/>
+          <w:lang w:eastAsia="pt-BR"/>
+        </w:rPr>
+      </w:pPr>
+      <w:r>
+        <w:rPr>
+          <w:rFonts w:ascii="Times New Roman" w:eastAsia="Times New Roman" w:hAnsi="Times New Roman" w:cs="Times New Roman"/>
           <w:b/>
           <w:bCs/>
+          <w:sz w:val="24"/>
+          <w:szCs w:val="24"/>
+          <w:lang w:eastAsia="pt-BR"/>
         </w:rPr>
         <w:t>Desenvolver o Módulo de Maquinário:</w:t>
       </w:r>
       <w:r>
+        <w:rPr>
+          <w:rFonts w:ascii="Times New Roman" w:eastAsia="Times New Roman" w:hAnsi="Times New Roman" w:cs="Times New Roman"/>
+          <w:sz w:val="24"/>
+          <w:szCs w:val="24"/>
+          <w:lang w:eastAsia="pt-BR"/>
+        </w:rPr>
         <w:t xml:space="preserve"> CRUD para cadastrar equipamentos.</w:t>
       </w:r>
     </w:p>
@@ -771,17 +1666,34 @@
       <w:pPr>
         <w:numPr>
           <w:ilvl w:val="2"/>
-          <w:numId w:val="13"/>
+          <w:numId w:val="20"/>
         </w:numPr>
-      </w:pPr>
-      <w:r>
-        <w:rPr>
+        <w:spacing w:before="100" w:beforeAutospacing="1" w:after="100" w:afterAutospacing="1" w:line="240" w:lineRule="auto"/>
+        <w:rPr>
+          <w:rFonts w:ascii="Times New Roman" w:eastAsia="Times New Roman" w:hAnsi="Times New Roman" w:cs="Times New Roman"/>
+          <w:sz w:val="24"/>
+          <w:szCs w:val="24"/>
+          <w:lang w:eastAsia="pt-BR"/>
+        </w:rPr>
+      </w:pPr>
+      <w:r>
+        <w:rPr>
+          <w:rFonts w:ascii="Times New Roman" w:eastAsia="Times New Roman" w:hAnsi="Times New Roman" w:cs="Times New Roman"/>
           <w:b/>
           <w:bCs/>
+          <w:sz w:val="24"/>
+          <w:szCs w:val="24"/>
+          <w:lang w:eastAsia="pt-BR"/>
         </w:rPr>
         <w:t>Integrar com Atividades:</w:t>
       </w:r>
       <w:r>
+        <w:rPr>
+          <w:rFonts w:ascii="Times New Roman" w:eastAsia="Times New Roman" w:hAnsi="Times New Roman" w:cs="Times New Roman"/>
+          <w:sz w:val="24"/>
+          <w:szCs w:val="24"/>
+          <w:lang w:eastAsia="pt-BR"/>
+        </w:rPr>
         <w:t xml:space="preserve"> Modificar o módulo de Atividades Agrícolas para permitir a associação de colaboradores e maquinário a cada tarefa.</w:t>
       </w:r>
     </w:p>
@@ -789,13 +1701,24 @@
       <w:pPr>
         <w:numPr>
           <w:ilvl w:val="0"/>
-          <w:numId w:val="13"/>
+          <w:numId w:val="20"/>
         </w:numPr>
-      </w:pPr>
-      <w:r>
-        <w:rPr>
+        <w:spacing w:before="100" w:beforeAutospacing="1" w:after="100" w:afterAutospacing="1" w:line="240" w:lineRule="auto"/>
+        <w:rPr>
+          <w:rFonts w:ascii="Times New Roman" w:eastAsia="Times New Roman" w:hAnsi="Times New Roman" w:cs="Times New Roman"/>
+          <w:sz w:val="24"/>
+          <w:szCs w:val="24"/>
+          <w:lang w:eastAsia="pt-BR"/>
+        </w:rPr>
+      </w:pPr>
+      <w:r>
+        <w:rPr>
+          <w:rFonts w:ascii="Times New Roman" w:eastAsia="Times New Roman" w:hAnsi="Times New Roman" w:cs="Times New Roman"/>
           <w:b/>
           <w:bCs/>
+          <w:sz w:val="24"/>
+          <w:szCs w:val="24"/>
+          <w:lang w:eastAsia="pt-BR"/>
         </w:rPr>
         <w:t>Fase 3 e 4 (Pecuária e Inteligência)</w:t>
       </w:r>
@@ -804,18 +1727,35 @@
       <w:pPr>
         <w:numPr>
           <w:ilvl w:val="1"/>
-          <w:numId w:val="13"/>
+          <w:numId w:val="20"/>
         </w:numPr>
-      </w:pPr>
-      <w:r>
-        <w:rPr>
+        <w:spacing w:before="100" w:beforeAutospacing="1" w:after="100" w:afterAutospacing="1" w:line="240" w:lineRule="auto"/>
+        <w:rPr>
+          <w:rFonts w:ascii="Times New Roman" w:eastAsia="Times New Roman" w:hAnsi="Times New Roman" w:cs="Times New Roman"/>
+          <w:sz w:val="24"/>
+          <w:szCs w:val="24"/>
+          <w:lang w:eastAsia="pt-BR"/>
+        </w:rPr>
+      </w:pPr>
+      <w:r>
+        <w:rPr>
+          <w:rFonts w:ascii="Times New Roman" w:eastAsia="Times New Roman" w:hAnsi="Times New Roman" w:cs="Times New Roman"/>
           <w:b/>
           <w:bCs/>
+          <w:sz w:val="24"/>
+          <w:szCs w:val="24"/>
+          <w:lang w:eastAsia="pt-BR"/>
         </w:rPr>
         <w:t>Status:</w:t>
       </w:r>
       <w:r>
-        <w:t xml:space="preserve"> A ser iniciado após a conclusão da Fase 2.</w:t>
+        <w:rPr>
+          <w:rFonts w:ascii="Times New Roman" w:eastAsia="Times New Roman" w:hAnsi="Times New Roman" w:cs="Times New Roman"/>
+          <w:sz w:val="24"/>
+          <w:szCs w:val="24"/>
+          <w:lang w:eastAsia="pt-BR"/>
+        </w:rPr>
+        <w:t xml:space="preserve"> A ser iniciado após a conclusão da Fase 2</w:t>
       </w:r>
     </w:p>
     <w:p>
@@ -835,6 +1775,151 @@
 <file path=word/numbering.xml><?xml version="1.0" encoding="utf-8"?>
 <w:numbering xmlns:wpc="http://schemas.microsoft.com/office/word/2010/wordprocessingCanvas" xmlns:cx="http://schemas.microsoft.com/office/drawing/2014/chartex" xmlns:cx1="http://schemas.microsoft.com/office/drawing/2015/9/8/chartex" xmlns:mc="http://schemas.openxmlformats.org/markup-compatibility/2006" xmlns:o="urn:schemas-microsoft-com:office:office" xmlns:r="http://schemas.openxmlformats.org/officeDocument/2006/relationships" xmlns:m="http://schemas.openxmlformats.org/officeDocument/2006/math" xmlns:v="urn:schemas-microsoft-com:vml" xmlns:wp14="http://schemas.microsoft.com/office/word/2010/wordprocessingDrawing" xmlns:wp="http://schemas.openxmlformats.org/drawingml/2006/wordprocessingDrawing" xmlns:w10="urn:schemas-microsoft-com:office:word" xmlns:w="http://schemas.openxmlformats.org/wordprocessingml/2006/main" xmlns:w14="http://schemas.microsoft.com/office/word/2010/wordml" xmlns:w15="http://schemas.microsoft.com/office/word/2012/wordml" xmlns:w16se="http://schemas.microsoft.com/office/word/2015/wordml/symex" xmlns:wpg="http://schemas.microsoft.com/office/word/2010/wordprocessingGroup" xmlns:wpi="http://schemas.microsoft.com/office/word/2010/wordprocessingInk" xmlns:wne="http://schemas.microsoft.com/office/word/2006/wordml" xmlns:wps="http://schemas.microsoft.com/office/word/2010/wordprocessingShape" mc:Ignorable="w14 w15 w16se wp14">
   <w:abstractNum w:abstractNumId="0" w15:restartNumberingAfterBreak="0">
+    <w:nsid w:val="0C1241FD"/>
+    <w:multiLevelType w:val="hybridMultilevel"/>
+    <w:tmpl w:val="77BE3740"/>
+    <w:lvl w:ilvl="0" w:tplc="F67216D8">
+      <w:start w:val="1"/>
+      <w:numFmt w:val="bullet"/>
+      <w:lvlText w:val=""/>
+      <w:lvlJc w:val="left"/>
+      <w:pPr>
+        <w:tabs>
+          <w:tab w:val="num" w:pos="720"/>
+        </w:tabs>
+        <w:ind w:left="720" w:hanging="360"/>
+      </w:pPr>
+      <w:rPr>
+        <w:rFonts w:ascii="Symbol" w:hAnsi="Symbol" w:hint="default"/>
+        <w:sz w:val="20"/>
+      </w:rPr>
+    </w:lvl>
+    <w:lvl w:ilvl="1" w:tplc="CE7C05D0">
+      <w:start w:val="1"/>
+      <w:numFmt w:val="bullet"/>
+      <w:lvlText w:val="o"/>
+      <w:lvlJc w:val="left"/>
+      <w:pPr>
+        <w:tabs>
+          <w:tab w:val="num" w:pos="1440"/>
+        </w:tabs>
+        <w:ind w:left="1440" w:hanging="360"/>
+      </w:pPr>
+      <w:rPr>
+        <w:rFonts w:ascii="Courier New" w:hAnsi="Courier New" w:hint="default"/>
+        <w:sz w:val="20"/>
+      </w:rPr>
+    </w:lvl>
+    <w:lvl w:ilvl="2" w:tplc="414200B8">
+      <w:start w:val="1"/>
+      <w:numFmt w:val="decimal"/>
+      <w:lvlText w:val="%3."/>
+      <w:lvlJc w:val="left"/>
+      <w:pPr>
+        <w:tabs>
+          <w:tab w:val="num" w:pos="2160"/>
+        </w:tabs>
+        <w:ind w:left="2160" w:hanging="360"/>
+      </w:pPr>
+    </w:lvl>
+    <w:lvl w:ilvl="3" w:tplc="CC8CADFC" w:tentative="1">
+      <w:start w:val="1"/>
+      <w:numFmt w:val="bullet"/>
+      <w:lvlText w:val=""/>
+      <w:lvlJc w:val="left"/>
+      <w:pPr>
+        <w:tabs>
+          <w:tab w:val="num" w:pos="2880"/>
+        </w:tabs>
+        <w:ind w:left="2880" w:hanging="360"/>
+      </w:pPr>
+      <w:rPr>
+        <w:rFonts w:ascii="Wingdings" w:hAnsi="Wingdings" w:hint="default"/>
+        <w:sz w:val="20"/>
+      </w:rPr>
+    </w:lvl>
+    <w:lvl w:ilvl="4" w:tplc="3BDA969C" w:tentative="1">
+      <w:start w:val="1"/>
+      <w:numFmt w:val="bullet"/>
+      <w:lvlText w:val=""/>
+      <w:lvlJc w:val="left"/>
+      <w:pPr>
+        <w:tabs>
+          <w:tab w:val="num" w:pos="3600"/>
+        </w:tabs>
+        <w:ind w:left="3600" w:hanging="360"/>
+      </w:pPr>
+      <w:rPr>
+        <w:rFonts w:ascii="Wingdings" w:hAnsi="Wingdings" w:hint="default"/>
+        <w:sz w:val="20"/>
+      </w:rPr>
+    </w:lvl>
+    <w:lvl w:ilvl="5" w:tplc="6D3C2646" w:tentative="1">
+      <w:start w:val="1"/>
+      <w:numFmt w:val="bullet"/>
+      <w:lvlText w:val=""/>
+      <w:lvlJc w:val="left"/>
+      <w:pPr>
+        <w:tabs>
+          <w:tab w:val="num" w:pos="4320"/>
+        </w:tabs>
+        <w:ind w:left="4320" w:hanging="360"/>
+      </w:pPr>
+      <w:rPr>
+        <w:rFonts w:ascii="Wingdings" w:hAnsi="Wingdings" w:hint="default"/>
+        <w:sz w:val="20"/>
+      </w:rPr>
+    </w:lvl>
+    <w:lvl w:ilvl="6" w:tplc="97308E6C" w:tentative="1">
+      <w:start w:val="1"/>
+      <w:numFmt w:val="bullet"/>
+      <w:lvlText w:val=""/>
+      <w:lvlJc w:val="left"/>
+      <w:pPr>
+        <w:tabs>
+          <w:tab w:val="num" w:pos="5040"/>
+        </w:tabs>
+        <w:ind w:left="5040" w:hanging="360"/>
+      </w:pPr>
+      <w:rPr>
+        <w:rFonts w:ascii="Wingdings" w:hAnsi="Wingdings" w:hint="default"/>
+        <w:sz w:val="20"/>
+      </w:rPr>
+    </w:lvl>
+    <w:lvl w:ilvl="7" w:tplc="60BC7B1C" w:tentative="1">
+      <w:start w:val="1"/>
+      <w:numFmt w:val="bullet"/>
+      <w:lvlText w:val=""/>
+      <w:lvlJc w:val="left"/>
+      <w:pPr>
+        <w:tabs>
+          <w:tab w:val="num" w:pos="5760"/>
+        </w:tabs>
+        <w:ind w:left="5760" w:hanging="360"/>
+      </w:pPr>
+      <w:rPr>
+        <w:rFonts w:ascii="Wingdings" w:hAnsi="Wingdings" w:hint="default"/>
+        <w:sz w:val="20"/>
+      </w:rPr>
+    </w:lvl>
+    <w:lvl w:ilvl="8" w:tplc="789C88C6" w:tentative="1">
+      <w:start w:val="1"/>
+      <w:numFmt w:val="bullet"/>
+      <w:lvlText w:val=""/>
+      <w:lvlJc w:val="left"/>
+      <w:pPr>
+        <w:tabs>
+          <w:tab w:val="num" w:pos="6480"/>
+        </w:tabs>
+        <w:ind w:left="6480" w:hanging="360"/>
+      </w:pPr>
+      <w:rPr>
+        <w:rFonts w:ascii="Wingdings" w:hAnsi="Wingdings" w:hint="default"/>
+        <w:sz w:val="20"/>
+      </w:rPr>
+    </w:lvl>
+  </w:abstractNum>
+  <w:abstractNum w:abstractNumId="1" w15:restartNumberingAfterBreak="0">
     <w:nsid w:val="0D3B377D"/>
     <w:multiLevelType w:val="multilevel"/>
     <w:tmpl w:val="CDA4B910"/>
@@ -947,7 +2032,7 @@
       </w:pPr>
     </w:lvl>
   </w:abstractNum>
-  <w:abstractNum w:abstractNumId="1" w15:restartNumberingAfterBreak="0">
+  <w:abstractNum w:abstractNumId="2" w15:restartNumberingAfterBreak="0">
     <w:nsid w:val="13043FDD"/>
     <w:multiLevelType w:val="multilevel"/>
     <w:tmpl w:val="A0DA7A7E"/>
@@ -1060,7 +2145,156 @@
       </w:pPr>
     </w:lvl>
   </w:abstractNum>
-  <w:abstractNum w:abstractNumId="2" w15:restartNumberingAfterBreak="0">
+  <w:abstractNum w:abstractNumId="3" w15:restartNumberingAfterBreak="0">
+    <w:nsid w:val="16BE233E"/>
+    <w:multiLevelType w:val="multilevel"/>
+    <w:tmpl w:val="69FC8944"/>
+    <w:lvl w:ilvl="0">
+      <w:start w:val="1"/>
+      <w:numFmt w:val="bullet"/>
+      <w:lvlText w:val=""/>
+      <w:lvlJc w:val="left"/>
+      <w:pPr>
+        <w:tabs>
+          <w:tab w:val="num" w:pos="720"/>
+        </w:tabs>
+        <w:ind w:left="720" w:hanging="360"/>
+      </w:pPr>
+      <w:rPr>
+        <w:rFonts w:ascii="Symbol" w:hAnsi="Symbol" w:hint="default"/>
+        <w:sz w:val="20"/>
+      </w:rPr>
+    </w:lvl>
+    <w:lvl w:ilvl="1">
+      <w:start w:val="1"/>
+      <w:numFmt w:val="bullet"/>
+      <w:lvlText w:val="o"/>
+      <w:lvlJc w:val="left"/>
+      <w:pPr>
+        <w:tabs>
+          <w:tab w:val="num" w:pos="1440"/>
+        </w:tabs>
+        <w:ind w:left="1440" w:hanging="360"/>
+      </w:pPr>
+      <w:rPr>
+        <w:rFonts w:ascii="Courier New" w:hAnsi="Courier New" w:hint="default"/>
+        <w:sz w:val="20"/>
+      </w:rPr>
+    </w:lvl>
+    <w:lvl w:ilvl="2" w:tentative="1">
+      <w:start w:val="1"/>
+      <w:numFmt w:val="bullet"/>
+      <w:lvlText w:val=""/>
+      <w:lvlJc w:val="left"/>
+      <w:pPr>
+        <w:tabs>
+          <w:tab w:val="num" w:pos="2160"/>
+        </w:tabs>
+        <w:ind w:left="2160" w:hanging="360"/>
+      </w:pPr>
+      <w:rPr>
+        <w:rFonts w:ascii="Wingdings" w:hAnsi="Wingdings" w:hint="default"/>
+        <w:sz w:val="20"/>
+      </w:rPr>
+    </w:lvl>
+    <w:lvl w:ilvl="3" w:tentative="1">
+      <w:start w:val="1"/>
+      <w:numFmt w:val="bullet"/>
+      <w:lvlText w:val=""/>
+      <w:lvlJc w:val="left"/>
+      <w:pPr>
+        <w:tabs>
+          <w:tab w:val="num" w:pos="2880"/>
+        </w:tabs>
+        <w:ind w:left="2880" w:hanging="360"/>
+      </w:pPr>
+      <w:rPr>
+        <w:rFonts w:ascii="Wingdings" w:hAnsi="Wingdings" w:hint="default"/>
+        <w:sz w:val="20"/>
+      </w:rPr>
+    </w:lvl>
+    <w:lvl w:ilvl="4" w:tentative="1">
+      <w:start w:val="1"/>
+      <w:numFmt w:val="bullet"/>
+      <w:lvlText w:val=""/>
+      <w:lvlJc w:val="left"/>
+      <w:pPr>
+        <w:tabs>
+          <w:tab w:val="num" w:pos="3600"/>
+        </w:tabs>
+        <w:ind w:left="3600" w:hanging="360"/>
+      </w:pPr>
+      <w:rPr>
+        <w:rFonts w:ascii="Wingdings" w:hAnsi="Wingdings" w:hint="default"/>
+        <w:sz w:val="20"/>
+      </w:rPr>
+    </w:lvl>
+    <w:lvl w:ilvl="5" w:tentative="1">
+      <w:start w:val="1"/>
+      <w:numFmt w:val="bullet"/>
+      <w:lvlText w:val=""/>
+      <w:lvlJc w:val="left"/>
+      <w:pPr>
+        <w:tabs>
+          <w:tab w:val="num" w:pos="4320"/>
+        </w:tabs>
+        <w:ind w:left="4320" w:hanging="360"/>
+      </w:pPr>
+      <w:rPr>
+        <w:rFonts w:ascii="Wingdings" w:hAnsi="Wingdings" w:hint="default"/>
+        <w:sz w:val="20"/>
+      </w:rPr>
+    </w:lvl>
+    <w:lvl w:ilvl="6" w:tentative="1">
+      <w:start w:val="1"/>
+      <w:numFmt w:val="bullet"/>
+      <w:lvlText w:val=""/>
+      <w:lvlJc w:val="left"/>
+      <w:pPr>
+        <w:tabs>
+          <w:tab w:val="num" w:pos="5040"/>
+        </w:tabs>
+        <w:ind w:left="5040" w:hanging="360"/>
+      </w:pPr>
+      <w:rPr>
+        <w:rFonts w:ascii="Wingdings" w:hAnsi="Wingdings" w:hint="default"/>
+        <w:sz w:val="20"/>
+      </w:rPr>
+    </w:lvl>
+    <w:lvl w:ilvl="7" w:tentative="1">
+      <w:start w:val="1"/>
+      <w:numFmt w:val="bullet"/>
+      <w:lvlText w:val=""/>
+      <w:lvlJc w:val="left"/>
+      <w:pPr>
+        <w:tabs>
+          <w:tab w:val="num" w:pos="5760"/>
+        </w:tabs>
+        <w:ind w:left="5760" w:hanging="360"/>
+      </w:pPr>
+      <w:rPr>
+        <w:rFonts w:ascii="Wingdings" w:hAnsi="Wingdings" w:hint="default"/>
+        <w:sz w:val="20"/>
+      </w:rPr>
+    </w:lvl>
+    <w:lvl w:ilvl="8" w:tentative="1">
+      <w:start w:val="1"/>
+      <w:numFmt w:val="bullet"/>
+      <w:lvlText w:val=""/>
+      <w:lvlJc w:val="left"/>
+      <w:pPr>
+        <w:tabs>
+          <w:tab w:val="num" w:pos="6480"/>
+        </w:tabs>
+        <w:ind w:left="6480" w:hanging="360"/>
+      </w:pPr>
+      <w:rPr>
+        <w:rFonts w:ascii="Wingdings" w:hAnsi="Wingdings" w:hint="default"/>
+        <w:sz w:val="20"/>
+      </w:rPr>
+    </w:lvl>
+  </w:abstractNum>
+  <w:abstractNum w:abstractNumId="4" w15:restartNumberingAfterBreak="0">
     <w:nsid w:val="178E56F1"/>
     <w:multiLevelType w:val="multilevel"/>
     <w:tmpl w:val="5BFE8528"/>
@@ -1209,7 +2443,156 @@
       </w:rPr>
     </w:lvl>
   </w:abstractNum>
-  <w:abstractNum w:abstractNumId="3" w15:restartNumberingAfterBreak="0">
+  <w:abstractNum w:abstractNumId="5" w15:restartNumberingAfterBreak="0">
+    <w:nsid w:val="2F4C404F"/>
+    <w:multiLevelType w:val="multilevel"/>
+    <w:tmpl w:val="B41E7FA8"/>
+    <w:lvl w:ilvl="0">
+      <w:start w:val="1"/>
+      <w:numFmt w:val="bullet"/>
+      <w:lvlText w:val=""/>
+      <w:lvlJc w:val="left"/>
+      <w:pPr>
+        <w:tabs>
+          <w:tab w:val="num" w:pos="720"/>
+        </w:tabs>
+        <w:ind w:left="720" w:hanging="360"/>
+      </w:pPr>
+      <w:rPr>
+        <w:rFonts w:ascii="Symbol" w:hAnsi="Symbol" w:hint="default"/>
+        <w:sz w:val="20"/>
+      </w:rPr>
+    </w:lvl>
+    <w:lvl w:ilvl="1">
+      <w:start w:val="1"/>
+      <w:numFmt w:val="bullet"/>
+      <w:lvlText w:val="o"/>
+      <w:lvlJc w:val="left"/>
+      <w:pPr>
+        <w:tabs>
+          <w:tab w:val="num" w:pos="1440"/>
+        </w:tabs>
+        <w:ind w:left="1440" w:hanging="360"/>
+      </w:pPr>
+      <w:rPr>
+        <w:rFonts w:ascii="Courier New" w:hAnsi="Courier New" w:hint="default"/>
+        <w:sz w:val="20"/>
+      </w:rPr>
+    </w:lvl>
+    <w:lvl w:ilvl="2">
+      <w:start w:val="1"/>
+      <w:numFmt w:val="bullet"/>
+      <w:lvlText w:val=""/>
+      <w:lvlJc w:val="left"/>
+      <w:pPr>
+        <w:tabs>
+          <w:tab w:val="num" w:pos="2160"/>
+        </w:tabs>
+        <w:ind w:left="2160" w:hanging="360"/>
+      </w:pPr>
+      <w:rPr>
+        <w:rFonts w:ascii="Wingdings" w:hAnsi="Wingdings" w:hint="default"/>
+        <w:sz w:val="20"/>
+      </w:rPr>
+    </w:lvl>
+    <w:lvl w:ilvl="3" w:tentative="1">
+      <w:start w:val="1"/>
+      <w:numFmt w:val="bullet"/>
+      <w:lvlText w:val=""/>
+      <w:lvlJc w:val="left"/>
+      <w:pPr>
+        <w:tabs>
+          <w:tab w:val="num" w:pos="2880"/>
+        </w:tabs>
+        <w:ind w:left="2880" w:hanging="360"/>
+      </w:pPr>
+      <w:rPr>
+        <w:rFonts w:ascii="Wingdings" w:hAnsi="Wingdings" w:hint="default"/>
+        <w:sz w:val="20"/>
+      </w:rPr>
+    </w:lvl>
+    <w:lvl w:ilvl="4" w:tentative="1">
+      <w:start w:val="1"/>
+      <w:numFmt w:val="bullet"/>
+      <w:lvlText w:val=""/>
+      <w:lvlJc w:val="left"/>
+      <w:pPr>
+        <w:tabs>
+          <w:tab w:val="num" w:pos="3600"/>
+        </w:tabs>
+        <w:ind w:left="3600" w:hanging="360"/>
+      </w:pPr>
+      <w:rPr>
+        <w:rFonts w:ascii="Wingdings" w:hAnsi="Wingdings" w:hint="default"/>
+        <w:sz w:val="20"/>
+      </w:rPr>
+    </w:lvl>
+    <w:lvl w:ilvl="5" w:tentative="1">
+      <w:start w:val="1"/>
+      <w:numFmt w:val="bullet"/>
+      <w:lvlText w:val=""/>
+      <w:lvlJc w:val="left"/>
+      <w:pPr>
+        <w:tabs>
+          <w:tab w:val="num" w:pos="4320"/>
+        </w:tabs>
+        <w:ind w:left="4320" w:hanging="360"/>
+      </w:pPr>
+      <w:rPr>
+        <w:rFonts w:ascii="Wingdings" w:hAnsi="Wingdings" w:hint="default"/>
+        <w:sz w:val="20"/>
+      </w:rPr>
+    </w:lvl>
+    <w:lvl w:ilvl="6" w:tentative="1">
+      <w:start w:val="1"/>
+      <w:numFmt w:val="bullet"/>
+      <w:lvlText w:val=""/>
+      <w:lvlJc w:val="left"/>
+      <w:pPr>
+        <w:tabs>
+          <w:tab w:val="num" w:pos="5040"/>
+        </w:tabs>
+        <w:ind w:left="5040" w:hanging="360"/>
+      </w:pPr>
+      <w:rPr>
+        <w:rFonts w:ascii="Wingdings" w:hAnsi="Wingdings" w:hint="default"/>
+        <w:sz w:val="20"/>
+      </w:rPr>
+    </w:lvl>
+    <w:lvl w:ilvl="7" w:tentative="1">
+      <w:start w:val="1"/>
+      <w:numFmt w:val="bullet"/>
+      <w:lvlText w:val=""/>
+      <w:lvlJc w:val="left"/>
+      <w:pPr>
+        <w:tabs>
+          <w:tab w:val="num" w:pos="5760"/>
+        </w:tabs>
+        <w:ind w:left="5760" w:hanging="360"/>
+      </w:pPr>
+      <w:rPr>
+        <w:rFonts w:ascii="Wingdings" w:hAnsi="Wingdings" w:hint="default"/>
+        <w:sz w:val="20"/>
+      </w:rPr>
+    </w:lvl>
+    <w:lvl w:ilvl="8" w:tentative="1">
+      <w:start w:val="1"/>
+      <w:numFmt w:val="bullet"/>
+      <w:lvlText w:val=""/>
+      <w:lvlJc w:val="left"/>
+      <w:pPr>
+        <w:tabs>
+          <w:tab w:val="num" w:pos="6480"/>
+        </w:tabs>
+        <w:ind w:left="6480" w:hanging="360"/>
+      </w:pPr>
+      <w:rPr>
+        <w:rFonts w:ascii="Wingdings" w:hAnsi="Wingdings" w:hint="default"/>
+        <w:sz w:val="20"/>
+      </w:rPr>
+    </w:lvl>
+  </w:abstractNum>
+  <w:abstractNum w:abstractNumId="6" w15:restartNumberingAfterBreak="0">
     <w:nsid w:val="3D8141AE"/>
     <w:multiLevelType w:val="multilevel"/>
     <w:tmpl w:val="C1FA352E"/>
@@ -1358,7 +2741,156 @@
       </w:rPr>
     </w:lvl>
   </w:abstractNum>
-  <w:abstractNum w:abstractNumId="4" w15:restartNumberingAfterBreak="0">
+  <w:abstractNum w:abstractNumId="7" w15:restartNumberingAfterBreak="0">
+    <w:nsid w:val="43F856B8"/>
+    <w:multiLevelType w:val="multilevel"/>
+    <w:tmpl w:val="36466982"/>
+    <w:lvl w:ilvl="0">
+      <w:start w:val="1"/>
+      <w:numFmt w:val="bullet"/>
+      <w:lvlText w:val=""/>
+      <w:lvlJc w:val="left"/>
+      <w:pPr>
+        <w:tabs>
+          <w:tab w:val="num" w:pos="720"/>
+        </w:tabs>
+        <w:ind w:left="720" w:hanging="360"/>
+      </w:pPr>
+      <w:rPr>
+        <w:rFonts w:ascii="Symbol" w:hAnsi="Symbol" w:hint="default"/>
+        <w:sz w:val="20"/>
+      </w:rPr>
+    </w:lvl>
+    <w:lvl w:ilvl="1">
+      <w:start w:val="1"/>
+      <w:numFmt w:val="bullet"/>
+      <w:lvlText w:val="o"/>
+      <w:lvlJc w:val="left"/>
+      <w:pPr>
+        <w:tabs>
+          <w:tab w:val="num" w:pos="1440"/>
+        </w:tabs>
+        <w:ind w:left="1440" w:hanging="360"/>
+      </w:pPr>
+      <w:rPr>
+        <w:rFonts w:ascii="Courier New" w:hAnsi="Courier New" w:hint="default"/>
+        <w:sz w:val="20"/>
+      </w:rPr>
+    </w:lvl>
+    <w:lvl w:ilvl="2" w:tentative="1">
+      <w:start w:val="1"/>
+      <w:numFmt w:val="bullet"/>
+      <w:lvlText w:val=""/>
+      <w:lvlJc w:val="left"/>
+      <w:pPr>
+        <w:tabs>
+          <w:tab w:val="num" w:pos="2160"/>
+        </w:tabs>
+        <w:ind w:left="2160" w:hanging="360"/>
+      </w:pPr>
+      <w:rPr>
+        <w:rFonts w:ascii="Wingdings" w:hAnsi="Wingdings" w:hint="default"/>
+        <w:sz w:val="20"/>
+      </w:rPr>
+    </w:lvl>
+    <w:lvl w:ilvl="3" w:tentative="1">
+      <w:start w:val="1"/>
+      <w:numFmt w:val="bullet"/>
+      <w:lvlText w:val=""/>
+      <w:lvlJc w:val="left"/>
+      <w:pPr>
+        <w:tabs>
+          <w:tab w:val="num" w:pos="2880"/>
+        </w:tabs>
+        <w:ind w:left="2880" w:hanging="360"/>
+      </w:pPr>
+      <w:rPr>
+        <w:rFonts w:ascii="Wingdings" w:hAnsi="Wingdings" w:hint="default"/>
+        <w:sz w:val="20"/>
+      </w:rPr>
+    </w:lvl>
+    <w:lvl w:ilvl="4" w:tentative="1">
+      <w:start w:val="1"/>
+      <w:numFmt w:val="bullet"/>
+      <w:lvlText w:val=""/>
+      <w:lvlJc w:val="left"/>
+      <w:pPr>
+        <w:tabs>
+          <w:tab w:val="num" w:pos="3600"/>
+        </w:tabs>
+        <w:ind w:left="3600" w:hanging="360"/>
+      </w:pPr>
+      <w:rPr>
+        <w:rFonts w:ascii="Wingdings" w:hAnsi="Wingdings" w:hint="default"/>
+        <w:sz w:val="20"/>
+      </w:rPr>
+    </w:lvl>
+    <w:lvl w:ilvl="5" w:tentative="1">
+      <w:start w:val="1"/>
+      <w:numFmt w:val="bullet"/>
+      <w:lvlText w:val=""/>
+      <w:lvlJc w:val="left"/>
+      <w:pPr>
+        <w:tabs>
+          <w:tab w:val="num" w:pos="4320"/>
+        </w:tabs>
+        <w:ind w:left="4320" w:hanging="360"/>
+      </w:pPr>
+      <w:rPr>
+        <w:rFonts w:ascii="Wingdings" w:hAnsi="Wingdings" w:hint="default"/>
+        <w:sz w:val="20"/>
+      </w:rPr>
+    </w:lvl>
+    <w:lvl w:ilvl="6" w:tentative="1">
+      <w:start w:val="1"/>
+      <w:numFmt w:val="bullet"/>
+      <w:lvlText w:val=""/>
+      <w:lvlJc w:val="left"/>
+      <w:pPr>
+        <w:tabs>
+          <w:tab w:val="num" w:pos="5040"/>
+        </w:tabs>
+        <w:ind w:left="5040" w:hanging="360"/>
+      </w:pPr>
+      <w:rPr>
+        <w:rFonts w:ascii="Wingdings" w:hAnsi="Wingdings" w:hint="default"/>
+        <w:sz w:val="20"/>
+      </w:rPr>
+    </w:lvl>
+    <w:lvl w:ilvl="7" w:tentative="1">
+      <w:start w:val="1"/>
+      <w:numFmt w:val="bullet"/>
+      <w:lvlText w:val=""/>
+      <w:lvlJc w:val="left"/>
+      <w:pPr>
+        <w:tabs>
+          <w:tab w:val="num" w:pos="5760"/>
+        </w:tabs>
+        <w:ind w:left="5760" w:hanging="360"/>
+      </w:pPr>
+      <w:rPr>
+        <w:rFonts w:ascii="Wingdings" w:hAnsi="Wingdings" w:hint="default"/>
+        <w:sz w:val="20"/>
+      </w:rPr>
+    </w:lvl>
+    <w:lvl w:ilvl="8" w:tentative="1">
+      <w:start w:val="1"/>
+      <w:numFmt w:val="bullet"/>
+      <w:lvlText w:val=""/>
+      <w:lvlJc w:val="left"/>
+      <w:pPr>
+        <w:tabs>
+          <w:tab w:val="num" w:pos="6480"/>
+        </w:tabs>
+        <w:ind w:left="6480" w:hanging="360"/>
+      </w:pPr>
+      <w:rPr>
+        <w:rFonts w:ascii="Wingdings" w:hAnsi="Wingdings" w:hint="default"/>
+        <w:sz w:val="20"/>
+      </w:rPr>
+    </w:lvl>
+  </w:abstractNum>
+  <w:abstractNum w:abstractNumId="8" w15:restartNumberingAfterBreak="0">
     <w:nsid w:val="45CF5F3F"/>
     <w:multiLevelType w:val="multilevel"/>
     <w:tmpl w:val="8F5A1634"/>
@@ -1503,7 +3035,156 @@
       </w:rPr>
     </w:lvl>
   </w:abstractNum>
-  <w:abstractNum w:abstractNumId="5" w15:restartNumberingAfterBreak="0">
+  <w:abstractNum w:abstractNumId="9" w15:restartNumberingAfterBreak="0">
+    <w:nsid w:val="47014654"/>
+    <w:multiLevelType w:val="multilevel"/>
+    <w:tmpl w:val="AB405B84"/>
+    <w:lvl w:ilvl="0">
+      <w:start w:val="1"/>
+      <w:numFmt w:val="bullet"/>
+      <w:lvlText w:val=""/>
+      <w:lvlJc w:val="left"/>
+      <w:pPr>
+        <w:tabs>
+          <w:tab w:val="num" w:pos="720"/>
+        </w:tabs>
+        <w:ind w:left="720" w:hanging="360"/>
+      </w:pPr>
+      <w:rPr>
+        <w:rFonts w:ascii="Symbol" w:hAnsi="Symbol" w:hint="default"/>
+        <w:sz w:val="20"/>
+      </w:rPr>
+    </w:lvl>
+    <w:lvl w:ilvl="1">
+      <w:start w:val="1"/>
+      <w:numFmt w:val="bullet"/>
+      <w:lvlText w:val="o"/>
+      <w:lvlJc w:val="left"/>
+      <w:pPr>
+        <w:tabs>
+          <w:tab w:val="num" w:pos="1440"/>
+        </w:tabs>
+        <w:ind w:left="1440" w:hanging="360"/>
+      </w:pPr>
+      <w:rPr>
+        <w:rFonts w:ascii="Courier New" w:hAnsi="Courier New" w:hint="default"/>
+        <w:sz w:val="20"/>
+      </w:rPr>
+    </w:lvl>
+    <w:lvl w:ilvl="2" w:tentative="1">
+      <w:start w:val="1"/>
+      <w:numFmt w:val="bullet"/>
+      <w:lvlText w:val=""/>
+      <w:lvlJc w:val="left"/>
+      <w:pPr>
+        <w:tabs>
+          <w:tab w:val="num" w:pos="2160"/>
+        </w:tabs>
+        <w:ind w:left="2160" w:hanging="360"/>
+      </w:pPr>
+      <w:rPr>
+        <w:rFonts w:ascii="Wingdings" w:hAnsi="Wingdings" w:hint="default"/>
+        <w:sz w:val="20"/>
+      </w:rPr>
+    </w:lvl>
+    <w:lvl w:ilvl="3" w:tentative="1">
+      <w:start w:val="1"/>
+      <w:numFmt w:val="bullet"/>
+      <w:lvlText w:val=""/>
+      <w:lvlJc w:val="left"/>
+      <w:pPr>
+        <w:tabs>
+          <w:tab w:val="num" w:pos="2880"/>
+        </w:tabs>
+        <w:ind w:left="2880" w:hanging="360"/>
+      </w:pPr>
+      <w:rPr>
+        <w:rFonts w:ascii="Wingdings" w:hAnsi="Wingdings" w:hint="default"/>
+        <w:sz w:val="20"/>
+      </w:rPr>
+    </w:lvl>
+    <w:lvl w:ilvl="4" w:tentative="1">
+      <w:start w:val="1"/>
+      <w:numFmt w:val="bullet"/>
+      <w:lvlText w:val=""/>
+      <w:lvlJc w:val="left"/>
+      <w:pPr>
+        <w:tabs>
+          <w:tab w:val="num" w:pos="3600"/>
+        </w:tabs>
+        <w:ind w:left="3600" w:hanging="360"/>
+      </w:pPr>
+      <w:rPr>
+        <w:rFonts w:ascii="Wingdings" w:hAnsi="Wingdings" w:hint="default"/>
+        <w:sz w:val="20"/>
+      </w:rPr>
+    </w:lvl>
+    <w:lvl w:ilvl="5" w:tentative="1">
+      <w:start w:val="1"/>
+      <w:numFmt w:val="bullet"/>
+      <w:lvlText w:val=""/>
+      <w:lvlJc w:val="left"/>
+      <w:pPr>
+        <w:tabs>
+          <w:tab w:val="num" w:pos="4320"/>
+        </w:tabs>
+        <w:ind w:left="4320" w:hanging="360"/>
+      </w:pPr>
+      <w:rPr>
+        <w:rFonts w:ascii="Wingdings" w:hAnsi="Wingdings" w:hint="default"/>
+        <w:sz w:val="20"/>
+      </w:rPr>
+    </w:lvl>
+    <w:lvl w:ilvl="6" w:tentative="1">
+      <w:start w:val="1"/>
+      <w:numFmt w:val="bullet"/>
+      <w:lvlText w:val=""/>
+      <w:lvlJc w:val="left"/>
+      <w:pPr>
+        <w:tabs>
+          <w:tab w:val="num" w:pos="5040"/>
+        </w:tabs>
+        <w:ind w:left="5040" w:hanging="360"/>
+      </w:pPr>
+      <w:rPr>
+        <w:rFonts w:ascii="Wingdings" w:hAnsi="Wingdings" w:hint="default"/>
+        <w:sz w:val="20"/>
+      </w:rPr>
+    </w:lvl>
+    <w:lvl w:ilvl="7" w:tentative="1">
+      <w:start w:val="1"/>
+      <w:numFmt w:val="bullet"/>
+      <w:lvlText w:val=""/>
+      <w:lvlJc w:val="left"/>
+      <w:pPr>
+        <w:tabs>
+          <w:tab w:val="num" w:pos="5760"/>
+        </w:tabs>
+        <w:ind w:left="5760" w:hanging="360"/>
+      </w:pPr>
+      <w:rPr>
+        <w:rFonts w:ascii="Wingdings" w:hAnsi="Wingdings" w:hint="default"/>
+        <w:sz w:val="20"/>
+      </w:rPr>
+    </w:lvl>
+    <w:lvl w:ilvl="8" w:tentative="1">
+      <w:start w:val="1"/>
+      <w:numFmt w:val="bullet"/>
+      <w:lvlText w:val=""/>
+      <w:lvlJc w:val="left"/>
+      <w:pPr>
+        <w:tabs>
+          <w:tab w:val="num" w:pos="6480"/>
+        </w:tabs>
+        <w:ind w:left="6480" w:hanging="360"/>
+      </w:pPr>
+      <w:rPr>
+        <w:rFonts w:ascii="Wingdings" w:hAnsi="Wingdings" w:hint="default"/>
+        <w:sz w:val="20"/>
+      </w:rPr>
+    </w:lvl>
+  </w:abstractNum>
+  <w:abstractNum w:abstractNumId="10" w15:restartNumberingAfterBreak="0">
     <w:nsid w:val="50244721"/>
     <w:multiLevelType w:val="multilevel"/>
     <w:tmpl w:val="229ABC62"/>
@@ -1652,7 +3333,7 @@
       </w:rPr>
     </w:lvl>
   </w:abstractNum>
-  <w:abstractNum w:abstractNumId="6" w15:restartNumberingAfterBreak="0">
+  <w:abstractNum w:abstractNumId="11" w15:restartNumberingAfterBreak="0">
     <w:nsid w:val="50784D64"/>
     <w:multiLevelType w:val="hybridMultilevel"/>
     <w:tmpl w:val="527E060C"/>
@@ -1797,7 +3478,7 @@
       </w:rPr>
     </w:lvl>
   </w:abstractNum>
-  <w:abstractNum w:abstractNumId="7" w15:restartNumberingAfterBreak="0">
+  <w:abstractNum w:abstractNumId="12" w15:restartNumberingAfterBreak="0">
     <w:nsid w:val="5147691D"/>
     <w:multiLevelType w:val="multilevel"/>
     <w:tmpl w:val="A5066520"/>
@@ -1910,7 +3591,7 @@
       </w:pPr>
     </w:lvl>
   </w:abstractNum>
-  <w:abstractNum w:abstractNumId="8" w15:restartNumberingAfterBreak="0">
+  <w:abstractNum w:abstractNumId="13" w15:restartNumberingAfterBreak="0">
     <w:nsid w:val="560372D8"/>
     <w:multiLevelType w:val="multilevel"/>
     <w:tmpl w:val="112287AE"/>
@@ -2055,7 +3736,7 @@
       </w:rPr>
     </w:lvl>
   </w:abstractNum>
-  <w:abstractNum w:abstractNumId="9" w15:restartNumberingAfterBreak="0">
+  <w:abstractNum w:abstractNumId="14" w15:restartNumberingAfterBreak="0">
     <w:nsid w:val="57AD5E1D"/>
     <w:multiLevelType w:val="multilevel"/>
     <w:tmpl w:val="A6AE02D2"/>
@@ -2204,7 +3885,7 @@
       </w:rPr>
     </w:lvl>
   </w:abstractNum>
-  <w:abstractNum w:abstractNumId="10" w15:restartNumberingAfterBreak="0">
+  <w:abstractNum w:abstractNumId="15" w15:restartNumberingAfterBreak="0">
     <w:nsid w:val="63A27948"/>
     <w:multiLevelType w:val="multilevel"/>
     <w:tmpl w:val="2668E862"/>
@@ -2349,7 +4030,7 @@
       </w:rPr>
     </w:lvl>
   </w:abstractNum>
-  <w:abstractNum w:abstractNumId="11" w15:restartNumberingAfterBreak="0">
+  <w:abstractNum w:abstractNumId="16" w15:restartNumberingAfterBreak="0">
     <w:nsid w:val="650B327B"/>
     <w:multiLevelType w:val="multilevel"/>
     <w:tmpl w:val="8702FFCA"/>
@@ -2498,7 +4179,156 @@
       </w:rPr>
     </w:lvl>
   </w:abstractNum>
-  <w:abstractNum w:abstractNumId="12" w15:restartNumberingAfterBreak="0">
+  <w:abstractNum w:abstractNumId="17" w15:restartNumberingAfterBreak="0">
+    <w:nsid w:val="7350050A"/>
+    <w:multiLevelType w:val="multilevel"/>
+    <w:tmpl w:val="F5288C40"/>
+    <w:lvl w:ilvl="0">
+      <w:start w:val="1"/>
+      <w:numFmt w:val="bullet"/>
+      <w:lvlText w:val=""/>
+      <w:lvlJc w:val="left"/>
+      <w:pPr>
+        <w:tabs>
+          <w:tab w:val="num" w:pos="720"/>
+        </w:tabs>
+        <w:ind w:left="720" w:hanging="360"/>
+      </w:pPr>
+      <w:rPr>
+        <w:rFonts w:ascii="Symbol" w:hAnsi="Symbol" w:hint="default"/>
+        <w:sz w:val="20"/>
+      </w:rPr>
+    </w:lvl>
+    <w:lvl w:ilvl="1">
+      <w:start w:val="1"/>
+      <w:numFmt w:val="bullet"/>
+      <w:lvlText w:val="o"/>
+      <w:lvlJc w:val="left"/>
+      <w:pPr>
+        <w:tabs>
+          <w:tab w:val="num" w:pos="1440"/>
+        </w:tabs>
+        <w:ind w:left="1440" w:hanging="360"/>
+      </w:pPr>
+      <w:rPr>
+        <w:rFonts w:ascii="Courier New" w:hAnsi="Courier New" w:hint="default"/>
+        <w:sz w:val="20"/>
+      </w:rPr>
+    </w:lvl>
+    <w:lvl w:ilvl="2">
+      <w:start w:val="1"/>
+      <w:numFmt w:val="bullet"/>
+      <w:lvlText w:val=""/>
+      <w:lvlJc w:val="left"/>
+      <w:pPr>
+        <w:tabs>
+          <w:tab w:val="num" w:pos="2160"/>
+        </w:tabs>
+        <w:ind w:left="2160" w:hanging="360"/>
+      </w:pPr>
+      <w:rPr>
+        <w:rFonts w:ascii="Wingdings" w:hAnsi="Wingdings" w:hint="default"/>
+        <w:sz w:val="20"/>
+      </w:rPr>
+    </w:lvl>
+    <w:lvl w:ilvl="3" w:tentative="1">
+      <w:start w:val="1"/>
+      <w:numFmt w:val="bullet"/>
+      <w:lvlText w:val=""/>
+      <w:lvlJc w:val="left"/>
+      <w:pPr>
+        <w:tabs>
+          <w:tab w:val="num" w:pos="2880"/>
+        </w:tabs>
+        <w:ind w:left="2880" w:hanging="360"/>
+      </w:pPr>
+      <w:rPr>
+        <w:rFonts w:ascii="Wingdings" w:hAnsi="Wingdings" w:hint="default"/>
+        <w:sz w:val="20"/>
+      </w:rPr>
+    </w:lvl>
+    <w:lvl w:ilvl="4" w:tentative="1">
+      <w:start w:val="1"/>
+      <w:numFmt w:val="bullet"/>
+      <w:lvlText w:val=""/>
+      <w:lvlJc w:val="left"/>
+      <w:pPr>
+        <w:tabs>
+          <w:tab w:val="num" w:pos="3600"/>
+        </w:tabs>
+        <w:ind w:left="3600" w:hanging="360"/>
+      </w:pPr>
+      <w:rPr>
+        <w:rFonts w:ascii="Wingdings" w:hAnsi="Wingdings" w:hint="default"/>
+        <w:sz w:val="20"/>
+      </w:rPr>
+    </w:lvl>
+    <w:lvl w:ilvl="5" w:tentative="1">
+      <w:start w:val="1"/>
+      <w:numFmt w:val="bullet"/>
+      <w:lvlText w:val=""/>
+      <w:lvlJc w:val="left"/>
+      <w:pPr>
+        <w:tabs>
+          <w:tab w:val="num" w:pos="4320"/>
+        </w:tabs>
+        <w:ind w:left="4320" w:hanging="360"/>
+      </w:pPr>
+      <w:rPr>
+        <w:rFonts w:ascii="Wingdings" w:hAnsi="Wingdings" w:hint="default"/>
+        <w:sz w:val="20"/>
+      </w:rPr>
+    </w:lvl>
+    <w:lvl w:ilvl="6" w:tentative="1">
+      <w:start w:val="1"/>
+      <w:numFmt w:val="bullet"/>
+      <w:lvlText w:val=""/>
+      <w:lvlJc w:val="left"/>
+      <w:pPr>
+        <w:tabs>
+          <w:tab w:val="num" w:pos="5040"/>
+        </w:tabs>
+        <w:ind w:left="5040" w:hanging="360"/>
+      </w:pPr>
+      <w:rPr>
+        <w:rFonts w:ascii="Wingdings" w:hAnsi="Wingdings" w:hint="default"/>
+        <w:sz w:val="20"/>
+      </w:rPr>
+    </w:lvl>
+    <w:lvl w:ilvl="7" w:tentative="1">
+      <w:start w:val="1"/>
+      <w:numFmt w:val="bullet"/>
+      <w:lvlText w:val=""/>
+      <w:lvlJc w:val="left"/>
+      <w:pPr>
+        <w:tabs>
+          <w:tab w:val="num" w:pos="5760"/>
+        </w:tabs>
+        <w:ind w:left="5760" w:hanging="360"/>
+      </w:pPr>
+      <w:rPr>
+        <w:rFonts w:ascii="Wingdings" w:hAnsi="Wingdings" w:hint="default"/>
+        <w:sz w:val="20"/>
+      </w:rPr>
+    </w:lvl>
+    <w:lvl w:ilvl="8" w:tentative="1">
+      <w:start w:val="1"/>
+      <w:numFmt w:val="bullet"/>
+      <w:lvlText w:val=""/>
+      <w:lvlJc w:val="left"/>
+      <w:pPr>
+        <w:tabs>
+          <w:tab w:val="num" w:pos="6480"/>
+        </w:tabs>
+        <w:ind w:left="6480" w:hanging="360"/>
+      </w:pPr>
+      <w:rPr>
+        <w:rFonts w:ascii="Wingdings" w:hAnsi="Wingdings" w:hint="default"/>
+        <w:sz w:val="20"/>
+      </w:rPr>
+    </w:lvl>
+  </w:abstractNum>
+  <w:abstractNum w:abstractNumId="18" w15:restartNumberingAfterBreak="0">
     <w:nsid w:val="759358D6"/>
     <w:multiLevelType w:val="multilevel"/>
     <w:tmpl w:val="BCE08BBC"/>
@@ -2611,44 +4441,214 @@
       </w:pPr>
     </w:lvl>
   </w:abstractNum>
+  <w:abstractNum w:abstractNumId="19" w15:restartNumberingAfterBreak="0">
+    <w:nsid w:val="7E2F2287"/>
+    <w:multiLevelType w:val="multilevel"/>
+    <w:tmpl w:val="A65A3848"/>
+    <w:lvl w:ilvl="0">
+      <w:start w:val="1"/>
+      <w:numFmt w:val="bullet"/>
+      <w:lvlText w:val=""/>
+      <w:lvlJc w:val="left"/>
+      <w:pPr>
+        <w:tabs>
+          <w:tab w:val="num" w:pos="720"/>
+        </w:tabs>
+        <w:ind w:left="720" w:hanging="360"/>
+      </w:pPr>
+      <w:rPr>
+        <w:rFonts w:ascii="Symbol" w:hAnsi="Symbol" w:hint="default"/>
+        <w:sz w:val="20"/>
+      </w:rPr>
+    </w:lvl>
+    <w:lvl w:ilvl="1">
+      <w:start w:val="1"/>
+      <w:numFmt w:val="bullet"/>
+      <w:lvlText w:val="o"/>
+      <w:lvlJc w:val="left"/>
+      <w:pPr>
+        <w:tabs>
+          <w:tab w:val="num" w:pos="1440"/>
+        </w:tabs>
+        <w:ind w:left="1440" w:hanging="360"/>
+      </w:pPr>
+      <w:rPr>
+        <w:rFonts w:ascii="Courier New" w:hAnsi="Courier New" w:hint="default"/>
+        <w:sz w:val="20"/>
+      </w:rPr>
+    </w:lvl>
+    <w:lvl w:ilvl="2" w:tentative="1">
+      <w:start w:val="1"/>
+      <w:numFmt w:val="bullet"/>
+      <w:lvlText w:val=""/>
+      <w:lvlJc w:val="left"/>
+      <w:pPr>
+        <w:tabs>
+          <w:tab w:val="num" w:pos="2160"/>
+        </w:tabs>
+        <w:ind w:left="2160" w:hanging="360"/>
+      </w:pPr>
+      <w:rPr>
+        <w:rFonts w:ascii="Wingdings" w:hAnsi="Wingdings" w:hint="default"/>
+        <w:sz w:val="20"/>
+      </w:rPr>
+    </w:lvl>
+    <w:lvl w:ilvl="3" w:tentative="1">
+      <w:start w:val="1"/>
+      <w:numFmt w:val="bullet"/>
+      <w:lvlText w:val=""/>
+      <w:lvlJc w:val="left"/>
+      <w:pPr>
+        <w:tabs>
+          <w:tab w:val="num" w:pos="2880"/>
+        </w:tabs>
+        <w:ind w:left="2880" w:hanging="360"/>
+      </w:pPr>
+      <w:rPr>
+        <w:rFonts w:ascii="Wingdings" w:hAnsi="Wingdings" w:hint="default"/>
+        <w:sz w:val="20"/>
+      </w:rPr>
+    </w:lvl>
+    <w:lvl w:ilvl="4" w:tentative="1">
+      <w:start w:val="1"/>
+      <w:numFmt w:val="bullet"/>
+      <w:lvlText w:val=""/>
+      <w:lvlJc w:val="left"/>
+      <w:pPr>
+        <w:tabs>
+          <w:tab w:val="num" w:pos="3600"/>
+        </w:tabs>
+        <w:ind w:left="3600" w:hanging="360"/>
+      </w:pPr>
+      <w:rPr>
+        <w:rFonts w:ascii="Wingdings" w:hAnsi="Wingdings" w:hint="default"/>
+        <w:sz w:val="20"/>
+      </w:rPr>
+    </w:lvl>
+    <w:lvl w:ilvl="5" w:tentative="1">
+      <w:start w:val="1"/>
+      <w:numFmt w:val="bullet"/>
+      <w:lvlText w:val=""/>
+      <w:lvlJc w:val="left"/>
+      <w:pPr>
+        <w:tabs>
+          <w:tab w:val="num" w:pos="4320"/>
+        </w:tabs>
+        <w:ind w:left="4320" w:hanging="360"/>
+      </w:pPr>
+      <w:rPr>
+        <w:rFonts w:ascii="Wingdings" w:hAnsi="Wingdings" w:hint="default"/>
+        <w:sz w:val="20"/>
+      </w:rPr>
+    </w:lvl>
+    <w:lvl w:ilvl="6" w:tentative="1">
+      <w:start w:val="1"/>
+      <w:numFmt w:val="bullet"/>
+      <w:lvlText w:val=""/>
+      <w:lvlJc w:val="left"/>
+      <w:pPr>
+        <w:tabs>
+          <w:tab w:val="num" w:pos="5040"/>
+        </w:tabs>
+        <w:ind w:left="5040" w:hanging="360"/>
+      </w:pPr>
+      <w:rPr>
+        <w:rFonts w:ascii="Wingdings" w:hAnsi="Wingdings" w:hint="default"/>
+        <w:sz w:val="20"/>
+      </w:rPr>
+    </w:lvl>
+    <w:lvl w:ilvl="7" w:tentative="1">
+      <w:start w:val="1"/>
+      <w:numFmt w:val="bullet"/>
+      <w:lvlText w:val=""/>
+      <w:lvlJc w:val="left"/>
+      <w:pPr>
+        <w:tabs>
+          <w:tab w:val="num" w:pos="5760"/>
+        </w:tabs>
+        <w:ind w:left="5760" w:hanging="360"/>
+      </w:pPr>
+      <w:rPr>
+        <w:rFonts w:ascii="Wingdings" w:hAnsi="Wingdings" w:hint="default"/>
+        <w:sz w:val="20"/>
+      </w:rPr>
+    </w:lvl>
+    <w:lvl w:ilvl="8" w:tentative="1">
+      <w:start w:val="1"/>
+      <w:numFmt w:val="bullet"/>
+      <w:lvlText w:val=""/>
+      <w:lvlJc w:val="left"/>
+      <w:pPr>
+        <w:tabs>
+          <w:tab w:val="num" w:pos="6480"/>
+        </w:tabs>
+        <w:ind w:left="6480" w:hanging="360"/>
+      </w:pPr>
+      <w:rPr>
+        <w:rFonts w:ascii="Wingdings" w:hAnsi="Wingdings" w:hint="default"/>
+        <w:sz w:val="20"/>
+      </w:rPr>
+    </w:lvl>
+  </w:abstractNum>
   <w:num w:numId="1">
+    <w:abstractNumId w:val="13"/>
+  </w:num>
+  <w:num w:numId="2">
+    <w:abstractNumId w:val="15"/>
+  </w:num>
+  <w:num w:numId="3">
     <w:abstractNumId w:val="8"/>
   </w:num>
-  <w:num w:numId="2">
+  <w:num w:numId="4">
+    <w:abstractNumId w:val="4"/>
+  </w:num>
+  <w:num w:numId="5">
+    <w:abstractNumId w:val="18"/>
+  </w:num>
+  <w:num w:numId="6">
+    <w:abstractNumId w:val="2"/>
+  </w:num>
+  <w:num w:numId="7">
+    <w:abstractNumId w:val="12"/>
+  </w:num>
+  <w:num w:numId="8">
+    <w:abstractNumId w:val="1"/>
+  </w:num>
+  <w:num w:numId="9">
+    <w:abstractNumId w:val="16"/>
+  </w:num>
+  <w:num w:numId="10">
+    <w:abstractNumId w:val="6"/>
+  </w:num>
+  <w:num w:numId="11">
+    <w:abstractNumId w:val="14"/>
+  </w:num>
+  <w:num w:numId="12">
     <w:abstractNumId w:val="10"/>
   </w:num>
-  <w:num w:numId="3">
-    <w:abstractNumId w:val="4"/>
+  <w:num w:numId="13">
+    <w:abstractNumId w:val="11"/>
   </w:num>
-  <w:num w:numId="4">
-    <w:abstractNumId w:val="2"/>
-  </w:num>
-  <w:num w:numId="5">
-    <w:abstractNumId w:val="12"/>
-  </w:num>
-  <w:num w:numId="6">
-    <w:abstractNumId w:val="1"/>
-  </w:num>
-  <w:num w:numId="7">
+  <w:num w:numId="14">
     <w:abstractNumId w:val="7"/>
   </w:num>
-  <w:num w:numId="8">
-    <w:abstractNumId w:val="0"/>
-  </w:num>
-  <w:num w:numId="9">
-    <w:abstractNumId w:val="11"/>
-  </w:num>
-  <w:num w:numId="10">
+  <w:num w:numId="15">
     <w:abstractNumId w:val="3"/>
   </w:num>
-  <w:num w:numId="11">
+  <w:num w:numId="16">
+    <w:abstractNumId w:val="19"/>
+  </w:num>
+  <w:num w:numId="17">
     <w:abstractNumId w:val="9"/>
   </w:num>
-  <w:num w:numId="12">
+  <w:num w:numId="18">
     <w:abstractNumId w:val="5"/>
   </w:num>
-  <w:num w:numId="13">
-    <w:abstractNumId w:val="6"/>
+  <w:num w:numId="19">
+    <w:abstractNumId w:val="17"/>
+  </w:num>
+  <w:num w:numId="20">
+    <w:abstractNumId w:val="0"/>
   </w:num>
 </w:numbering>
 </file>
@@ -3047,9 +5047,50 @@
     <w:name w:val="Normal"/>
     <w:qFormat/>
   </w:style>
+  <w:style w:type="paragraph" w:styleId="Ttulo3">
+    <w:name w:val="heading 3"/>
+    <w:basedOn w:val="Normal"/>
+    <w:link w:val="Ttulo3Char"/>
+    <w:uiPriority w:val="9"/>
+    <w:qFormat/>
+    <w:rsid w:val="00B647FA"/>
+    <w:pPr>
+      <w:spacing w:before="100" w:beforeAutospacing="1" w:after="100" w:afterAutospacing="1" w:line="240" w:lineRule="auto"/>
+      <w:outlineLvl w:val="2"/>
+    </w:pPr>
+    <w:rPr>
+      <w:rFonts w:ascii="Times New Roman" w:eastAsia="Times New Roman" w:hAnsi="Times New Roman" w:cs="Times New Roman"/>
+      <w:b/>
+      <w:bCs/>
+      <w:sz w:val="27"/>
+      <w:szCs w:val="27"/>
+      <w:lang w:eastAsia="pt-BR"/>
+    </w:rPr>
+  </w:style>
+  <w:style w:type="paragraph" w:styleId="Ttulo4">
+    <w:name w:val="heading 4"/>
+    <w:basedOn w:val="Normal"/>
+    <w:link w:val="Ttulo4Char"/>
+    <w:uiPriority w:val="9"/>
+    <w:qFormat/>
+    <w:rsid w:val="00B647FA"/>
+    <w:pPr>
+      <w:spacing w:before="100" w:beforeAutospacing="1" w:after="100" w:afterAutospacing="1" w:line="240" w:lineRule="auto"/>
+      <w:outlineLvl w:val="3"/>
+    </w:pPr>
+    <w:rPr>
+      <w:rFonts w:ascii="Times New Roman" w:eastAsia="Times New Roman" w:hAnsi="Times New Roman" w:cs="Times New Roman"/>
+      <w:b/>
+      <w:bCs/>
+      <w:sz w:val="24"/>
+      <w:szCs w:val="24"/>
+      <w:lang w:eastAsia="pt-BR"/>
+    </w:rPr>
+  </w:style>
   <w:style w:type="character" w:default="1" w:styleId="Fontepargpadro">
     <w:name w:val="Default Paragraph Font"/>
     <w:uiPriority w:val="1"/>
+    <w:semiHidden/>
     <w:unhideWhenUsed/>
   </w:style>
   <w:style w:type="table" w:default="1" w:styleId="Tabelanormal">
@@ -3072,6 +5113,158 @@
     <w:uiPriority w:val="99"/>
     <w:semiHidden/>
     <w:unhideWhenUsed/>
+  </w:style>
+  <w:style w:type="character" w:customStyle="1" w:styleId="Ttulo3Char">
+    <w:name w:val="Título 3 Char"/>
+    <w:basedOn w:val="Fontepargpadro"/>
+    <w:link w:val="Ttulo3"/>
+    <w:uiPriority w:val="9"/>
+    <w:rsid w:val="00B647FA"/>
+    <w:rPr>
+      <w:rFonts w:ascii="Times New Roman" w:eastAsia="Times New Roman" w:hAnsi="Times New Roman" w:cs="Times New Roman"/>
+      <w:b/>
+      <w:bCs/>
+      <w:sz w:val="27"/>
+      <w:szCs w:val="27"/>
+      <w:lang w:eastAsia="pt-BR"/>
+    </w:rPr>
+  </w:style>
+  <w:style w:type="character" w:customStyle="1" w:styleId="Ttulo4Char">
+    <w:name w:val="Título 4 Char"/>
+    <w:basedOn w:val="Fontepargpadro"/>
+    <w:link w:val="Ttulo4"/>
+    <w:uiPriority w:val="9"/>
+    <w:rsid w:val="00B647FA"/>
+    <w:rPr>
+      <w:rFonts w:ascii="Times New Roman" w:eastAsia="Times New Roman" w:hAnsi="Times New Roman" w:cs="Times New Roman"/>
+      <w:b/>
+      <w:bCs/>
+      <w:sz w:val="24"/>
+      <w:szCs w:val="24"/>
+      <w:lang w:eastAsia="pt-BR"/>
+    </w:rPr>
+  </w:style>
+  <w:style w:type="paragraph" w:styleId="NormalWeb">
+    <w:name w:val="Normal (Web)"/>
+    <w:basedOn w:val="Normal"/>
+    <w:uiPriority w:val="99"/>
+    <w:semiHidden/>
+    <w:unhideWhenUsed/>
+    <w:rsid w:val="00B647FA"/>
+    <w:pPr>
+      <w:spacing w:before="100" w:beforeAutospacing="1" w:after="100" w:afterAutospacing="1" w:line="240" w:lineRule="auto"/>
+    </w:pPr>
+    <w:rPr>
+      <w:rFonts w:ascii="Times New Roman" w:eastAsia="Times New Roman" w:hAnsi="Times New Roman" w:cs="Times New Roman"/>
+      <w:sz w:val="24"/>
+      <w:szCs w:val="24"/>
+      <w:lang w:eastAsia="pt-BR"/>
+    </w:rPr>
+  </w:style>
+  <w:style w:type="character" w:customStyle="1" w:styleId="citation-263">
+    <w:name w:val="citation-263"/>
+    <w:basedOn w:val="Fontepargpadro"/>
+    <w:rsid w:val="00B647FA"/>
+  </w:style>
+  <w:style w:type="character" w:customStyle="1" w:styleId="citation-262">
+    <w:name w:val="citation-262"/>
+    <w:basedOn w:val="Fontepargpadro"/>
+    <w:rsid w:val="00B647FA"/>
+  </w:style>
+  <w:style w:type="character" w:customStyle="1" w:styleId="citation-261">
+    <w:name w:val="citation-261"/>
+    <w:basedOn w:val="Fontepargpadro"/>
+    <w:rsid w:val="00B647FA"/>
+  </w:style>
+  <w:style w:type="character" w:customStyle="1" w:styleId="citation-260">
+    <w:name w:val="citation-260"/>
+    <w:basedOn w:val="Fontepargpadro"/>
+    <w:rsid w:val="00B647FA"/>
+  </w:style>
+  <w:style w:type="character" w:customStyle="1" w:styleId="citation-259">
+    <w:name w:val="citation-259"/>
+    <w:basedOn w:val="Fontepargpadro"/>
+    <w:rsid w:val="00B647FA"/>
+  </w:style>
+  <w:style w:type="character" w:customStyle="1" w:styleId="citation-258">
+    <w:name w:val="citation-258"/>
+    <w:basedOn w:val="Fontepargpadro"/>
+    <w:rsid w:val="00B647FA"/>
+  </w:style>
+  <w:style w:type="character" w:customStyle="1" w:styleId="citation-257">
+    <w:name w:val="citation-257"/>
+    <w:basedOn w:val="Fontepargpadro"/>
+    <w:rsid w:val="00B647FA"/>
+  </w:style>
+  <w:style w:type="character" w:customStyle="1" w:styleId="citation-256">
+    <w:name w:val="citation-256"/>
+    <w:basedOn w:val="Fontepargpadro"/>
+    <w:rsid w:val="00B647FA"/>
+  </w:style>
+  <w:style w:type="character" w:customStyle="1" w:styleId="citation-255">
+    <w:name w:val="citation-255"/>
+    <w:basedOn w:val="Fontepargpadro"/>
+    <w:rsid w:val="00B647FA"/>
+  </w:style>
+  <w:style w:type="character" w:customStyle="1" w:styleId="citation-254">
+    <w:name w:val="citation-254"/>
+    <w:basedOn w:val="Fontepargpadro"/>
+    <w:rsid w:val="00B647FA"/>
+  </w:style>
+  <w:style w:type="character" w:customStyle="1" w:styleId="citation-253">
+    <w:name w:val="citation-253"/>
+    <w:basedOn w:val="Fontepargpadro"/>
+    <w:rsid w:val="00B647FA"/>
+  </w:style>
+  <w:style w:type="character" w:customStyle="1" w:styleId="citation-252">
+    <w:name w:val="citation-252"/>
+    <w:basedOn w:val="Fontepargpadro"/>
+    <w:rsid w:val="00B647FA"/>
+  </w:style>
+  <w:style w:type="character" w:customStyle="1" w:styleId="citation-251">
+    <w:name w:val="citation-251"/>
+    <w:basedOn w:val="Fontepargpadro"/>
+    <w:rsid w:val="00B647FA"/>
+  </w:style>
+  <w:style w:type="character" w:customStyle="1" w:styleId="citation-250">
+    <w:name w:val="citation-250"/>
+    <w:basedOn w:val="Fontepargpadro"/>
+    <w:rsid w:val="00B647FA"/>
+  </w:style>
+  <w:style w:type="character" w:customStyle="1" w:styleId="citation-249">
+    <w:name w:val="citation-249"/>
+    <w:basedOn w:val="Fontepargpadro"/>
+    <w:rsid w:val="00B647FA"/>
+  </w:style>
+  <w:style w:type="character" w:customStyle="1" w:styleId="citation-248">
+    <w:name w:val="citation-248"/>
+    <w:basedOn w:val="Fontepargpadro"/>
+    <w:rsid w:val="00B647FA"/>
+  </w:style>
+  <w:style w:type="character" w:customStyle="1" w:styleId="citation-247">
+    <w:name w:val="citation-247"/>
+    <w:basedOn w:val="Fontepargpadro"/>
+    <w:rsid w:val="00B647FA"/>
+  </w:style>
+  <w:style w:type="character" w:customStyle="1" w:styleId="citation-246">
+    <w:name w:val="citation-246"/>
+    <w:basedOn w:val="Fontepargpadro"/>
+    <w:rsid w:val="00B647FA"/>
+  </w:style>
+  <w:style w:type="character" w:customStyle="1" w:styleId="citation-245">
+    <w:name w:val="citation-245"/>
+    <w:basedOn w:val="Fontepargpadro"/>
+    <w:rsid w:val="00B647FA"/>
+  </w:style>
+  <w:style w:type="character" w:customStyle="1" w:styleId="citation-244">
+    <w:name w:val="citation-244"/>
+    <w:basedOn w:val="Fontepargpadro"/>
+    <w:rsid w:val="00B647FA"/>
+  </w:style>
+  <w:style w:type="character" w:customStyle="1" w:styleId="citation-243">
+    <w:name w:val="citation-243"/>
+    <w:basedOn w:val="Fontepargpadro"/>
+    <w:rsid w:val="00B647FA"/>
   </w:style>
 </w:styles>
 </file>

</xml_diff>